<commit_message>
tilføjet erd og mapping
</commit_message>
<xml_diff>
--- a/Content/Rapport/Afsluttende-Eksamens-Rapport.docx
+++ b/Content/Rapport/Afsluttende-Eksamens-Rapport.docx
@@ -484,131 +484,153 @@
           <w:sz w:val="32"/>
           <w:szCs w:val="32"/>
         </w:rPr>
-        <w:t xml:space="preserve">Afsluttende Eksamens </w:t>
-      </w:r>
-      <w:r>
+        <w:t>Afsluttende Eksamens Opgave.</w:t>
+      </w:r>
+    </w:p>
+    <w:p>
+      <w:pPr>
+        <w:jc w:val="right"/>
+        <w:rPr>
+          <w:sz w:val="24"/>
+          <w:szCs w:val="24"/>
+        </w:rPr>
+      </w:pPr>
+    </w:p>
+    <w:p>
+      <w:pPr>
+        <w:jc w:val="center"/>
         <w:rPr>
           <w:sz w:val="32"/>
           <w:szCs w:val="32"/>
         </w:rPr>
-        <w:t>Opgave.</w:t>
+      </w:pPr>
+      <w:r>
+        <w:rPr>
+          <w:sz w:val="32"/>
+          <w:szCs w:val="32"/>
+        </w:rPr>
+        <w:t xml:space="preserve">                                                         </w:t>
+      </w:r>
+      <w:r>
+        <w:rPr>
+          <w:sz w:val="32"/>
+          <w:szCs w:val="32"/>
+        </w:rPr>
+        <w:t xml:space="preserve">Dato for aflevering: 21. december </w:t>
+      </w:r>
+      <w:r>
+        <w:rPr>
+          <w:sz w:val="32"/>
+          <w:szCs w:val="32"/>
+        </w:rPr>
+        <w:t>–</w:t>
+      </w:r>
+      <w:r>
+        <w:rPr>
+          <w:sz w:val="32"/>
+          <w:szCs w:val="32"/>
+        </w:rPr>
+        <w:t xml:space="preserve"> 2018</w:t>
+      </w:r>
+      <w:r>
+        <w:rPr>
+          <w:sz w:val="32"/>
+          <w:szCs w:val="32"/>
+        </w:rPr>
+        <w:t>.</w:t>
       </w:r>
     </w:p>
     <w:p>
       <w:pPr>
         <w:jc w:val="right"/>
+        <w:rPr>
+          <w:sz w:val="32"/>
+          <w:szCs w:val="32"/>
+        </w:rPr>
+      </w:pPr>
+      <w:r>
+        <w:rPr>
+          <w:sz w:val="32"/>
+          <w:szCs w:val="32"/>
+        </w:rPr>
+        <w:t xml:space="preserve">         </w:t>
+      </w:r>
+      <w:r>
+        <w:rPr>
+          <w:sz w:val="32"/>
+          <w:szCs w:val="32"/>
+        </w:rPr>
+        <w:t>Lavet af: Bent Sunesen Mortensen (bent012d)</w:t>
+      </w:r>
+    </w:p>
+    <w:p>
+      <w:pPr>
+        <w:rPr>
+          <w:sz w:val="32"/>
+          <w:szCs w:val="32"/>
+        </w:rPr>
+      </w:pPr>
+      <w:r>
+        <w:rPr>
+          <w:sz w:val="32"/>
+          <w:szCs w:val="32"/>
+        </w:rPr>
+        <w:t xml:space="preserve">                                          </w:t>
+      </w:r>
+      <w:r>
+        <w:rPr>
+          <w:sz w:val="32"/>
+          <w:szCs w:val="32"/>
+        </w:rPr>
+        <w:t>Vejleder: Ove Thomsen</w:t>
+      </w:r>
+      <w:r>
+        <w:rPr>
+          <w:sz w:val="32"/>
+          <w:szCs w:val="32"/>
+        </w:rPr>
+        <w:t>.</w:t>
+      </w:r>
+    </w:p>
+    <w:p>
+      <w:pPr>
         <w:rPr>
           <w:sz w:val="24"/>
           <w:szCs w:val="24"/>
         </w:rPr>
       </w:pPr>
-    </w:p>
-    <w:p>
-      <w:pPr>
-        <w:jc w:val="center"/>
-        <w:rPr>
+      <w:r>
+        <w:br w:type="page"/>
+      </w:r>
+    </w:p>
+    <w:p>
+      <w:pPr>
+        <w:pStyle w:val="Overskrift1"/>
+      </w:pPr>
+      <w:r>
+        <w:lastRenderedPageBreak/>
+        <w:t>Opsummering</w:t>
+      </w:r>
+    </w:p>
+    <w:p>
+      <w:r>
+        <w:t>Opsummering af projektet.</w:t>
+      </w:r>
+    </w:p>
+    <w:p>
+      <w:pPr>
+        <w:rPr>
+          <w:rFonts w:asciiTheme="majorHAnsi" w:eastAsiaTheme="majorEastAsia" w:hAnsiTheme="majorHAnsi" w:cstheme="majorBidi"/>
+          <w:color w:val="2F5496" w:themeColor="accent1" w:themeShade="BF"/>
           <w:sz w:val="32"/>
           <w:szCs w:val="32"/>
         </w:rPr>
       </w:pPr>
       <w:r>
-        <w:rPr>
-          <w:sz w:val="32"/>
-          <w:szCs w:val="32"/>
-        </w:rPr>
-        <w:t xml:space="preserve">                                                         </w:t>
-      </w:r>
-      <w:r>
-        <w:rPr>
-          <w:sz w:val="32"/>
-          <w:szCs w:val="32"/>
-        </w:rPr>
-        <w:t xml:space="preserve">Dato for aflevering: 21. december </w:t>
-      </w:r>
-      <w:r>
-        <w:rPr>
-          <w:sz w:val="32"/>
-          <w:szCs w:val="32"/>
-        </w:rPr>
-        <w:t>–</w:t>
-      </w:r>
-      <w:r>
-        <w:rPr>
-          <w:sz w:val="32"/>
-          <w:szCs w:val="32"/>
-        </w:rPr>
-        <w:t xml:space="preserve"> 2018</w:t>
-      </w:r>
-      <w:r>
-        <w:rPr>
-          <w:sz w:val="32"/>
-          <w:szCs w:val="32"/>
-        </w:rPr>
-        <w:t>.</w:t>
-      </w:r>
-    </w:p>
-    <w:p>
-      <w:pPr>
-        <w:jc w:val="right"/>
-        <w:rPr>
-          <w:sz w:val="32"/>
-          <w:szCs w:val="32"/>
-        </w:rPr>
-      </w:pPr>
-      <w:r>
-        <w:rPr>
-          <w:sz w:val="32"/>
-          <w:szCs w:val="32"/>
-        </w:rPr>
-        <w:t xml:space="preserve">         </w:t>
-      </w:r>
-      <w:r>
-        <w:rPr>
-          <w:sz w:val="32"/>
-          <w:szCs w:val="32"/>
-        </w:rPr>
-        <w:t>Lavet af: Bent Sunesen Mortensen (bent012d)</w:t>
-      </w:r>
-    </w:p>
-    <w:p>
-      <w:pPr>
-        <w:rPr>
-          <w:sz w:val="32"/>
-          <w:szCs w:val="32"/>
-        </w:rPr>
-      </w:pPr>
-      <w:r>
-        <w:rPr>
-          <w:sz w:val="32"/>
-          <w:szCs w:val="32"/>
-        </w:rPr>
-        <w:t xml:space="preserve">                                          </w:t>
-      </w:r>
-      <w:r>
-        <w:rPr>
-          <w:sz w:val="32"/>
-          <w:szCs w:val="32"/>
-        </w:rPr>
-        <w:t>Vejleder: Ove Thomsen</w:t>
-      </w:r>
-      <w:r>
-        <w:rPr>
-          <w:sz w:val="32"/>
-          <w:szCs w:val="32"/>
-        </w:rPr>
-        <w:t>.</w:t>
-      </w:r>
-    </w:p>
-    <w:p>
-      <w:pPr>
-        <w:rPr>
-          <w:sz w:val="24"/>
-          <w:szCs w:val="24"/>
-        </w:rPr>
-      </w:pPr>
-      <w:r>
         <w:br w:type="page"/>
       </w:r>
+      <w:bookmarkStart w:id="1" w:name="_GoBack"/>
+      <w:bookmarkEnd w:id="1"/>
     </w:p>
     <w:p>
       <w:pPr>
@@ -622,6 +644,13 @@
     </w:p>
     <w:sdt>
       <w:sdtPr>
+        <w:rPr>
+          <w:rFonts w:asciiTheme="minorHAnsi" w:eastAsiaTheme="minorHAnsi" w:hAnsiTheme="minorHAnsi" w:cstheme="minorBidi"/>
+          <w:color w:val="auto"/>
+          <w:sz w:val="22"/>
+          <w:szCs w:val="22"/>
+          <w:lang w:eastAsia="en-US"/>
+        </w:rPr>
         <w:id w:val="797035231"/>
         <w:docPartObj>
           <w:docPartGallery w:val="Table of Contents"/>
@@ -630,13 +659,8 @@
       </w:sdtPr>
       <w:sdtEndPr>
         <w:rPr>
-          <w:rFonts w:asciiTheme="minorHAnsi" w:eastAsiaTheme="minorHAnsi" w:hAnsiTheme="minorHAnsi" w:cstheme="minorBidi"/>
           <w:b/>
           <w:bCs/>
-          <w:color w:val="auto"/>
-          <w:sz w:val="22"/>
-          <w:szCs w:val="22"/>
-          <w:lang w:eastAsia="en-US"/>
         </w:rPr>
       </w:sdtEndPr>
       <w:sdtContent>
@@ -1532,12 +1556,12 @@
       <w:pPr>
         <w:pStyle w:val="Overskrift1"/>
       </w:pPr>
-      <w:bookmarkStart w:id="1" w:name="_Toc528575801"/>
+      <w:bookmarkStart w:id="2" w:name="_Toc528575801"/>
       <w:r>
         <w:lastRenderedPageBreak/>
         <w:t>Introduktion</w:t>
       </w:r>
-      <w:bookmarkEnd w:id="1"/>
+      <w:bookmarkEnd w:id="2"/>
     </w:p>
     <w:p>
       <w:r>
@@ -1561,12 +1585,12 @@
       <w:pPr>
         <w:pStyle w:val="Overskrift1"/>
       </w:pPr>
-      <w:bookmarkStart w:id="2" w:name="_Toc528575802"/>
+      <w:bookmarkStart w:id="3" w:name="_Toc528575802"/>
       <w:r>
         <w:lastRenderedPageBreak/>
         <w:t>Problemstilling</w:t>
       </w:r>
-      <w:bookmarkEnd w:id="2"/>
+      <w:bookmarkEnd w:id="3"/>
     </w:p>
     <w:p>
       <w:pPr>
@@ -1581,13 +1605,7 @@
         <w:jc w:val="both"/>
       </w:pPr>
       <w:r>
-        <w:t xml:space="preserve">k|a kan hjælpe kunder med at lave Internet of </w:t>
-      </w:r>
-      <w:r>
-        <w:t>T</w:t>
-      </w:r>
-      <w:r>
-        <w:t xml:space="preserve">hings (IoT). Det går essentielt ud på at få kundernes produkter koblet til internettet. k|a har i dag, en god forståelse omkring IoT og alt hvad det indebærer af protokoller, sikkerhed, elektronik mm. </w:t>
+        <w:t xml:space="preserve">k|a kan hjælpe kunder med at lave Internet of Things (IoT). Det går essentielt ud på at få kundernes produkter koblet til internettet. k|a har i dag, en god forståelse omkring IoT og alt hvad det indebærer af protokoller, sikkerhed, elektronik mm. </w:t>
       </w:r>
     </w:p>
     <w:p>
@@ -1600,13 +1618,7 @@
         <w:jc w:val="both"/>
       </w:pPr>
       <w:r>
-        <w:t xml:space="preserve">k|a står over for en potentiel ny kunde, der hedder Novenco. Novenco laver ventilatorer til parkeringshuse og de har et ønske om at nedsætte udgifterne for den enkelte ventilator, da </w:t>
-      </w:r>
-      <w:r>
-        <w:t>drifts- og vedligeholdelse</w:t>
-      </w:r>
-      <w:r>
-        <w:t>, i produktets levetid, har omkostninger der overstiger ventilatorens indkøbspris med en faktor 20. Samtidigt kan Novencos konkurrenter masseproducerer ventilatorer, i andre lande, og lave en billigere indkøbspris, og derved mister de markedsandele.</w:t>
+        <w:t>k|a står over for en potentiel ny kunde, der hedder Novenco. Novenco laver ventilatorer til parkeringshuse og de har et ønske om at nedsætte udgifterne for den enkelte ventilator, da drifts- og vedligeholdelse, i produktets levetid, har omkostninger der overstiger ventilatorens indkøbspris med en faktor 20. Samtidigt kan Novencos konkurrenter masseproducerer ventilatorer, i andre lande, og lave en billigere indkøbspris, og derved mister de markedsandele.</w:t>
       </w:r>
     </w:p>
     <w:p>
@@ -1621,30 +1633,19 @@
       <w:r>
         <w:t xml:space="preserve">Novenco har udtænkt den strategi at reducere omkostninger og forlænge levetiden af deres produkter, så den efterfølgende drift og vedligeholdelse vil blive reduceret. For at kunne dette, skal de have noget måleudstyr på deres produkter, som f.eks. måler temperatur vibrationer, strømforbrug, vindhastighed, CO^2, ved hjælp af IoT. Det vil ligeledes skabe grundlag for at man kan lave </w:t>
       </w:r>
-      <w:r>
-        <w:rPr>
-          <w:lang w:val="en-US"/>
-        </w:rPr>
-        <w:t>p</w:t>
-      </w:r>
-      <w:r>
-        <w:rPr>
-          <w:lang w:val="en-US"/>
-        </w:rPr>
-        <w:t xml:space="preserve">redictive </w:t>
-      </w:r>
-      <w:r>
-        <w:rPr>
-          <w:lang w:val="en-US"/>
-        </w:rPr>
-        <w:t>m</w:t>
-      </w:r>
-      <w:r>
-        <w:rPr>
-          <w:lang w:val="en-US"/>
-        </w:rPr>
-        <w:t>aintenance</w:t>
-      </w:r>
+      <w:proofErr w:type="spellStart"/>
+      <w:r>
+        <w:t>predictive</w:t>
+      </w:r>
+      <w:proofErr w:type="spellEnd"/>
+      <w:r>
+        <w:t xml:space="preserve"> </w:t>
+      </w:r>
+      <w:proofErr w:type="spellStart"/>
+      <w:r>
+        <w:t>maintenance</w:t>
+      </w:r>
+      <w:proofErr w:type="spellEnd"/>
       <w:r>
         <w:t>. Dette tiltag skal gerne vinde markedsandele tilbage.</w:t>
       </w:r>
@@ -1659,24 +1660,18 @@
         <w:jc w:val="both"/>
       </w:pPr>
       <w:r>
-        <w:t xml:space="preserve">k|a har ikke kendskab til Novenco infrastruktur og vil gerne illustrere, hvorledes opsamlet data, fra en ventilator, kan anvendes internt eller eksternt hos Novenco. Hvad skal der ske, når en ventilator sender en fejlmeddelelse? Og hvad sker der i processen efter en fejlmeddelelse? Hvordan kan man sikre at der er en, en til en, cause and </w:t>
-      </w:r>
-      <w:r>
-        <w:t>effekt</w:t>
-      </w:r>
-      <w:r>
-        <w:t xml:space="preserve"> på fejlmeddelelser?</w:t>
+        <w:t>k|a har ikke kendskab til Novenco infrastruktur og vil gerne illustrere, hvorledes opsamlet data, fra en ventilator, kan anvendes internt eller eksternt hos Novenco. Hvad skal der ske, når en ventilator sender en fejlmeddelelse? Og hvad sker der i processen efter en fejlmeddelelse? Hvordan kan man sikre at der er en, en til en, cause and effekt på fejlmeddelelser?</w:t>
       </w:r>
     </w:p>
     <w:p>
       <w:pPr>
         <w:pStyle w:val="Overskrift1"/>
       </w:pPr>
-      <w:bookmarkStart w:id="3" w:name="_Toc528575803"/>
+      <w:bookmarkStart w:id="4" w:name="_Toc528575803"/>
       <w:r>
         <w:t>Problemformulering</w:t>
       </w:r>
-      <w:bookmarkEnd w:id="3"/>
+      <w:bookmarkEnd w:id="4"/>
     </w:p>
     <w:p>
       <w:pPr>
@@ -1725,13 +1720,7 @@
         <w:jc w:val="both"/>
       </w:pPr>
       <w:r>
-        <w:t xml:space="preserve">Hvordan kan </w:t>
-      </w:r>
-      <w:r>
-        <w:t>back end</w:t>
-      </w:r>
-      <w:r>
-        <w:t xml:space="preserve"> løsningen afrapportere generelle fejlrettelser til virksomheden?</w:t>
+        <w:t>Hvordan kan back end løsningen afrapportere generelle fejlrettelser til virksomheden?</w:t>
       </w:r>
     </w:p>
     <w:p>
@@ -1751,12 +1740,12 @@
       <w:pPr>
         <w:pStyle w:val="Overskrift1"/>
       </w:pPr>
-      <w:bookmarkStart w:id="4" w:name="_Toc528575804"/>
+      <w:bookmarkStart w:id="5" w:name="_Toc528575804"/>
       <w:r>
         <w:lastRenderedPageBreak/>
         <w:t>Metode</w:t>
       </w:r>
-      <w:bookmarkEnd w:id="4"/>
+      <w:bookmarkEnd w:id="5"/>
     </w:p>
     <w:p>
       <w:pPr>
@@ -1771,40 +1760,22 @@
         <w:jc w:val="both"/>
       </w:pPr>
       <w:r>
-        <w:t xml:space="preserve">Til udviklingsmetode har jeg valgt at bruge udviklingsværktøjet Unified Process. Det er med til at sikre at ens arbejde er af en vis kvalitet mæssig beskaffenhed. Et aspekt af Unified Process er at man </w:t>
-      </w:r>
-      <w:r>
-        <w:t>vurderer</w:t>
-      </w:r>
-      <w:r>
-        <w:t xml:space="preserve"> hvilke risici der kan opstå og ved at arbejde med dem tidligt i processen, kan man få afklaret disse usikkerheder, i projekt. </w:t>
-      </w:r>
-    </w:p>
-    <w:p>
-      <w:bookmarkStart w:id="5" w:name="_Toc528575805"/>
+        <w:t xml:space="preserve">Til udviklingsmetode har jeg valgt at bruge udviklingsværktøjet Unified Process. Det er med til at sikre at ens arbejde er af en vis kvalitet mæssig beskaffenhed. Et aspekt af Unified Process er at man vurderer hvilke risici der kan opstå og ved at arbejde med dem tidligt i processen, kan man få afklaret disse usikkerheder, i projekt. </w:t>
+      </w:r>
+    </w:p>
+    <w:p>
+      <w:bookmarkStart w:id="6" w:name="_Toc528575805"/>
       <w:r>
         <w:t>Agile og Scrum?</w:t>
       </w:r>
-      <w:bookmarkEnd w:id="5"/>
+      <w:bookmarkEnd w:id="6"/>
     </w:p>
     <w:p>
       <w:pPr>
         <w:jc w:val="both"/>
       </w:pPr>
       <w:r>
-        <w:t xml:space="preserve">Ud fra min viden omkring projektet har jeg valgt ikke at anvende </w:t>
-      </w:r>
-      <w:r>
-        <w:t>S</w:t>
-      </w:r>
-      <w:r>
-        <w:t xml:space="preserve">crum, af flere grunde. En af de grunde er måske mindre vigtig end andre, men som en-mands gruppe vil det ikke give mening at kører med en udviklingsmetode der anbefale at anvende </w:t>
-      </w:r>
-      <w:r>
-        <w:t>S</w:t>
-      </w:r>
-      <w:r>
-        <w:t>crum i teams på 6 plus minus 3.</w:t>
+        <w:t>Ud fra min viden omkring projektet har jeg valgt ikke at anvende Scrum, af flere grunde. En af de grunde er måske mindre vigtig end andre, men som en-mands gruppe vil det ikke give mening at kører med en udviklingsmetode der anbefale at anvende Scrum i teams på 6 plus minus 3.</w:t>
       </w:r>
     </w:p>
     <w:p>
@@ -1812,13 +1783,7 @@
         <w:jc w:val="both"/>
       </w:pPr>
       <w:r>
-        <w:t xml:space="preserve">En anden grund til ikke at kører </w:t>
-      </w:r>
-      <w:r>
-        <w:t>S</w:t>
-      </w:r>
-      <w:r>
-        <w:t>crum, fra et agilt synspunkt, er projektets omfang, da store projekter gerne har mange ønsker og behov og projektets omfang ikke står helt klart fra start til slut. Jeg ser derfor at have en plan drevet udviklingsmetode, som den rette metode i dette tilfælde, da omfanget af dette projekt ikke er for stort til at overskue.</w:t>
+        <w:t>En anden grund til ikke at kører Scrum, fra et agilt synspunkt, er projektets omfang, da store projekter gerne har mange ønsker og behov og projektets omfang ikke står helt klart fra start til slut. Jeg ser derfor at have en plan drevet udviklingsmetode, som den rette metode i dette tilfælde, da omfanget af dette projekt ikke er for stort til at overskue.</w:t>
       </w:r>
     </w:p>
     <w:p>
@@ -1859,11 +1824,11 @@
       <w:pPr>
         <w:pStyle w:val="Overskrift2"/>
       </w:pPr>
-      <w:bookmarkStart w:id="6" w:name="_Toc528575806"/>
+      <w:bookmarkStart w:id="7" w:name="_Toc528575806"/>
       <w:r>
         <w:t>Projektstyring</w:t>
       </w:r>
-      <w:bookmarkEnd w:id="6"/>
+      <w:bookmarkEnd w:id="7"/>
     </w:p>
     <w:p>
       <w:pPr>
@@ -1914,22 +1879,22 @@
       <w:pPr>
         <w:pStyle w:val="Overskrift1"/>
       </w:pPr>
-      <w:bookmarkStart w:id="7" w:name="_Toc528575807"/>
+      <w:bookmarkStart w:id="8" w:name="_Toc528575807"/>
       <w:r>
         <w:lastRenderedPageBreak/>
         <w:t>Virksomhedsanalyse</w:t>
       </w:r>
-      <w:bookmarkEnd w:id="7"/>
+      <w:bookmarkEnd w:id="8"/>
     </w:p>
     <w:p>
       <w:pPr>
         <w:pStyle w:val="Overskrift2"/>
       </w:pPr>
-      <w:bookmarkStart w:id="8" w:name="_Toc528575808"/>
+      <w:bookmarkStart w:id="9" w:name="_Toc528575808"/>
       <w:r>
         <w:t>Novenco</w:t>
       </w:r>
-      <w:bookmarkEnd w:id="8"/>
+      <w:bookmarkEnd w:id="9"/>
     </w:p>
     <w:p>
       <w:pPr>
@@ -1952,19 +1917,7 @@
         <w:jc w:val="both"/>
       </w:pPr>
       <w:r>
-        <w:t xml:space="preserve">Novenco har fokus på miljøet og det aspekt har de inddraget i deres design og fremstilling af ventilationsudstyr. Ventilatorer er Novencos hovedområde og de lægger vægt på at deres produkter er ressourcevenlige, samt at </w:t>
-      </w:r>
-      <w:r>
-        <w:t>N</w:t>
-      </w:r>
-      <w:r>
-        <w:t xml:space="preserve">ovencos engagement sikre lang levetid og en sikker miljømæssig </w:t>
-      </w:r>
-      <w:r>
-        <w:t>produktionsproces</w:t>
-      </w:r>
-      <w:r>
-        <w:t>. Novencos ventilatorer er en del af industrielle, kommercielle, offentlige og beboelsesbygninger over hele verden. Produkter og tjenester markedsføres og distribueres gennem Novencos omhyggeligt udvalgte datterselskaber og agenter.</w:t>
+        <w:t>Novenco har fokus på miljøet og det aspekt har de inddraget i deres design og fremstilling af ventilationsudstyr. Ventilatorer er Novencos hovedområde og de lægger vægt på at deres produkter er ressourcevenlige, samt at Novencos engagement sikre lang levetid og en sikker miljømæssig produktionsproces. Novencos ventilatorer er en del af industrielle, kommercielle, offentlige og beboelsesbygninger over hele verden. Produkter og tjenester markedsføres og distribueres gennem Novencos omhyggeligt udvalgte datterselskaber og agenter.</w:t>
       </w:r>
     </w:p>
     <w:p>
@@ -2028,13 +1981,7 @@
         <w:jc w:val="both"/>
       </w:pPr>
       <w:r>
-        <w:t xml:space="preserve">Novencos produkter bliver fremstillet i Danmark og er i overensstemmelse med Miljø Standarderne i henhold til ISO 9001 og ISO 14001. Novenco minimere belastningen på miljøet og reducere </w:t>
-      </w:r>
-      <w:r>
-        <w:t>energiforbruget,</w:t>
-      </w:r>
-      <w:r>
-        <w:t xml:space="preserve"> forbedrer sorteringen af affald, minimerer stålskrot og evaluerer deres produktsortiment og leverandører fra et miljømæssigt synspunkt. Den indsats der kræves for at betjene miljøet og markederne med de rigtige produkter er konstant voksende og det er en udfordring Novenco forpligter sig til hver dag at opretholde. Alle Novencos produkter og systemer er certificeret i henhold til ISO 9001:2015 og ISO 14001:2015.</w:t>
+        <w:t>Novencos produkter bliver fremstillet i Danmark og er i overensstemmelse med Miljø Standarderne i henhold til ISO 9001 og ISO 14001. Novenco minimere belastningen på miljøet og reducere energiforbruget, forbedrer sorteringen af affald, minimerer stålskrot og evaluerer deres produktsortiment og leverandører fra et miljømæssigt synspunkt. Den indsats der kræves for at betjene miljøet og markederne med de rigtige produkter er konstant voksende og det er en udfordring Novenco forpligter sig til hver dag at opretholde. Alle Novencos produkter og systemer er certificeret i henhold til ISO 9001:2015 og ISO 14001:2015.</w:t>
       </w:r>
     </w:p>
     <w:p>
@@ -2054,12 +2001,12 @@
       <w:pPr>
         <w:pStyle w:val="Overskrift1"/>
       </w:pPr>
-      <w:bookmarkStart w:id="9" w:name="_Toc528575809"/>
+      <w:bookmarkStart w:id="10" w:name="_Toc528575809"/>
       <w:r>
         <w:lastRenderedPageBreak/>
         <w:t>Domæne model</w:t>
       </w:r>
-      <w:bookmarkEnd w:id="9"/>
+      <w:bookmarkEnd w:id="10"/>
     </w:p>
     <w:p>
       <w:pPr>
@@ -2135,12 +2082,12 @@
       <w:pPr>
         <w:pStyle w:val="Overskrift2"/>
       </w:pPr>
-      <w:bookmarkStart w:id="10" w:name="_Toc528575810"/>
+      <w:bookmarkStart w:id="11" w:name="_Toc528575810"/>
       <w:r>
         <w:lastRenderedPageBreak/>
         <w:t>As-is model</w:t>
       </w:r>
-      <w:bookmarkEnd w:id="10"/>
+      <w:bookmarkEnd w:id="11"/>
     </w:p>
     <w:p>
       <w:pPr>
@@ -2220,7 +2167,7 @@
         </w:rPr>
         <w:t>. Figuren viser at der kan ligge en hel eller halv årligt eftersyn på car-park ventilatorer, men denne udgift til eftersyn er en fast og kendt udgift.</w:t>
       </w:r>
-      <w:bookmarkStart w:id="11" w:name="_Toc528575811"/>
+      <w:bookmarkStart w:id="12" w:name="_Toc528575811"/>
     </w:p>
     <w:p>
       <w:pPr>
@@ -2377,21 +2324,7 @@
                                 <w:rPr>
                                   <w:lang w:val="en-US"/>
                                 </w:rPr>
-                                <w:t xml:space="preserve">. </w:t>
-                              </w:r>
-                              <w:proofErr w:type="spellStart"/>
-                              <w:r>
-                                <w:rPr>
-                                  <w:lang w:val="en-US"/>
-                                </w:rPr>
-                                <w:t>Domæne</w:t>
-                              </w:r>
-                              <w:proofErr w:type="spellEnd"/>
-                              <w:r>
-                                <w:rPr>
-                                  <w:lang w:val="en-US"/>
-                                </w:rPr>
-                                <w:t xml:space="preserve"> model As-is.</w:t>
+                                <w:t>. Domæne model As-is.</w:t>
                               </w:r>
                             </w:p>
                           </w:txbxContent>
@@ -2484,21 +2417,7 @@
                           <w:rPr>
                             <w:lang w:val="en-US"/>
                           </w:rPr>
-                          <w:t xml:space="preserve">. </w:t>
-                        </w:r>
-                        <w:proofErr w:type="spellStart"/>
-                        <w:r>
-                          <w:rPr>
-                            <w:lang w:val="en-US"/>
-                          </w:rPr>
-                          <w:t>Domæne</w:t>
-                        </w:r>
-                        <w:proofErr w:type="spellEnd"/>
-                        <w:r>
-                          <w:rPr>
-                            <w:lang w:val="en-US"/>
-                          </w:rPr>
-                          <w:t xml:space="preserve"> model As-is.</w:t>
+                          <w:t>. Domæne model As-is.</w:t>
                         </w:r>
                       </w:p>
                     </w:txbxContent>
@@ -2532,7 +2451,7 @@
         <w:lastRenderedPageBreak/>
         <w:t>To-be model</w:t>
       </w:r>
-      <w:bookmarkEnd w:id="11"/>
+      <w:bookmarkEnd w:id="12"/>
     </w:p>
     <w:p>
       <w:r>
@@ -2694,6 +2613,9 @@
                                 <w:t xml:space="preserve">. </w:t>
                               </w:r>
                               <w:r>
+                                <w:rPr>
+                                  <w:lang w:val="en-US"/>
+                                </w:rPr>
                                 <w:t>Domæne</w:t>
                               </w:r>
                               <w:r>
@@ -2773,6 +2695,9 @@
                           <w:t xml:space="preserve">. </w:t>
                         </w:r>
                         <w:r>
+                          <w:rPr>
+                            <w:lang w:val="en-US"/>
+                          </w:rPr>
                           <w:t>Domæne</w:t>
                         </w:r>
                         <w:r>
@@ -3424,14 +3349,16 @@
               </w:rPr>
               <w:t xml:space="preserve">Generer </w:t>
             </w:r>
+            <w:proofErr w:type="spellStart"/>
             <w:r>
               <w:rPr>
                 <w:rFonts w:eastAsia="Times New Roman" w:cstheme="minorHAnsi"/>
                 <w:color w:val="000000"/>
-                <w:lang w:val="en-US" w:eastAsia="da-DK"/>
+                <w:lang w:eastAsia="da-DK"/>
               </w:rPr>
               <w:t>mockup</w:t>
             </w:r>
+            <w:proofErr w:type="spellEnd"/>
             <w:r>
               <w:rPr>
                 <w:rFonts w:eastAsia="Times New Roman" w:cstheme="minorHAnsi"/>
@@ -3477,14 +3404,16 @@
               </w:rPr>
               <w:t xml:space="preserve">Jeg har brug for at lave noget </w:t>
             </w:r>
+            <w:proofErr w:type="spellStart"/>
             <w:r>
               <w:rPr>
                 <w:rFonts w:eastAsia="Times New Roman" w:cstheme="minorHAnsi"/>
                 <w:color w:val="000000"/>
-                <w:lang w:val="en-US" w:eastAsia="da-DK"/>
+                <w:lang w:eastAsia="da-DK"/>
               </w:rPr>
               <w:t>mock</w:t>
             </w:r>
+            <w:proofErr w:type="spellEnd"/>
             <w:r>
               <w:rPr>
                 <w:rFonts w:eastAsia="Times New Roman" w:cstheme="minorHAnsi"/>
@@ -3858,24 +3787,14 @@
       <w:r>
         <w:t xml:space="preserve">Tabel </w:t>
       </w:r>
-      <w:r>
-        <w:fldChar w:fldCharType="begin"/>
-      </w:r>
-      <w:r>
-        <w:instrText xml:space="preserve"> SEQ Tabel \* ARABIC </w:instrText>
-      </w:r>
-      <w:r>
-        <w:fldChar w:fldCharType="separate"/>
-      </w:r>
-      <w:r>
-        <w:rPr>
-          <w:noProof/>
-        </w:rPr>
-        <w:t>1</w:t>
-      </w:r>
-      <w:r>
-        <w:fldChar w:fldCharType="end"/>
-      </w:r>
+      <w:fldSimple w:instr=" SEQ Tabel \* ARABIC ">
+        <w:r>
+          <w:rPr>
+            <w:noProof/>
+          </w:rPr>
+          <w:t>1</w:t>
+        </w:r>
+      </w:fldSimple>
       <w:r>
         <w:t>. Brief Use Cases</w:t>
       </w:r>
@@ -3899,8 +3818,6 @@
         </w:rPr>
         <w:t xml:space="preserve">Jeg har valgt at prioritere min liste af Brief Use Cases, så jeg kan arbejde med en del af dem i hver Iteration af Elaboration fasen. Således kan jeg fokusere på den enkelte Use Case. </w:t>
       </w:r>
-      <w:bookmarkStart w:id="12" w:name="_GoBack"/>
-      <w:bookmarkEnd w:id="12"/>
     </w:p>
     <w:p>
       <w:pPr>
@@ -5049,7 +4966,7 @@
 </file>
 
 <file path=customXml/itemProps1.xml><?xml version="1.0" encoding="utf-8"?>
-<ds:datastoreItem xmlns:ds="http://schemas.openxmlformats.org/officeDocument/2006/customXml" ds:itemID="{38CD30E7-8241-4165-B946-623F9BD3C1E7}">
+<ds:datastoreItem xmlns:ds="http://schemas.openxmlformats.org/officeDocument/2006/customXml" ds:itemID="{24717EA2-A426-4831-B678-68C4CAD16600}">
   <ds:schemaRefs>
     <ds:schemaRef ds:uri="http://schemas.openxmlformats.org/officeDocument/2006/bibliography"/>
   </ds:schemaRefs>

</xml_diff>

<commit_message>
Mandag DDL rapport update Mockdata startet
</commit_message>
<xml_diff>
--- a/Content/Rapport/Afsluttende-Eksamens-Rapport.docx
+++ b/Content/Rapport/Afsluttende-Eksamens-Rapport.docx
@@ -31,7 +31,7 @@
           <w:noProof/>
         </w:rPr>
         <w:drawing>
-          <wp:anchor distT="0" distB="0" distL="114300" distR="114300" simplePos="0" relativeHeight="251661311" behindDoc="1" locked="0" layoutInCell="1" allowOverlap="1">
+          <wp:anchor distT="0" distB="0" distL="114300" distR="114300" simplePos="0" relativeHeight="251654143" behindDoc="1" locked="0" layoutInCell="1" allowOverlap="1">
             <wp:simplePos x="0" y="0"/>
             <wp:positionH relativeFrom="column">
               <wp:posOffset>-5551492</wp:posOffset>
@@ -2342,7 +2342,7 @@
           </mc:Choice>
           <mc:Fallback>
             <w:pict>
-              <v:group w14:anchorId="50D31A94" id="Gruppe 6" o:spid="_x0000_s1026" style="width:481.9pt;height:406.25pt;mso-position-horizontal-relative:char;mso-position-vertical-relative:line" coordsize="61201,51593" o:gfxdata="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">
+              <v:group w14:anchorId="50D31A94" id="Gruppe 6" o:spid="_x0000_s1026" style="width:481.9pt;height:406.25pt;mso-position-horizontal-relative:char;mso-position-vertical-relative:line" coordsize="61201,51593" o:gfxdata="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">
                 <v:shapetype id="_x0000_t75" coordsize="21600,21600" o:spt="75" o:preferrelative="t" path="m@4@5l@4@11@9@11@9@5xe" filled="f" stroked="f">
                   <v:stroke joinstyle="miter"/>
                   <v:formulas>
@@ -2464,7 +2464,7 @@
         <mc:AlternateContent>
           <mc:Choice Requires="wpg">
             <w:drawing>
-              <wp:anchor distT="0" distB="0" distL="114300" distR="114300" simplePos="0" relativeHeight="251662336" behindDoc="0" locked="0" layoutInCell="1" allowOverlap="1">
+              <wp:anchor distT="0" distB="0" distL="114300" distR="114300" simplePos="0" relativeHeight="251655168" behindDoc="0" locked="0" layoutInCell="1" allowOverlap="1">
                 <wp:simplePos x="0" y="0"/>
                 <wp:positionH relativeFrom="column">
                   <wp:posOffset>3241</wp:posOffset>
@@ -2640,7 +2640,7 @@
           </mc:Choice>
           <mc:Fallback>
             <w:pict>
-              <v:group id="Gruppe 7" o:spid="_x0000_s1029" style="position:absolute;margin-left:.25pt;margin-top:22.55pt;width:481.9pt;height:469.1pt;z-index:251662336;mso-position-horizontal-relative:text;mso-position-vertical-relative:text" coordsize="61201,59575" o:gfxdata="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">
+              <v:group id="Gruppe 7" o:spid="_x0000_s1029" style="position:absolute;margin-left:.25pt;margin-top:22.55pt;width:481.9pt;height:469.1pt;z-index:251655168;mso-position-horizontal-relative:text;mso-position-vertical-relative:text" coordsize="61201,59575" o:gfxdata="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">
                 <v:shape id="Billede 4" o:spid="_x0000_s1030" type="#_x0000_t75" style="position:absolute;width:61201;height:56343;visibility:visible;mso-wrap-style:square" o:gfxdata="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" filled="t" fillcolor="#ededed" stroked="t" strokecolor="white" strokeweight="7pt">
                   <v:stroke endcap="square"/>
                   <v:imagedata r:id="rId13" o:title=""/>
@@ -3862,14 +3862,16 @@
           <w:lang w:eastAsia="da-DK"/>
         </w:rPr>
       </w:pPr>
+      <w:proofErr w:type="spellStart"/>
       <w:r>
         <w:rPr>
           <w:rFonts w:eastAsia="Times New Roman"/>
-          <w:lang w:val="en-US" w:eastAsia="da-DK"/>
+          <w:lang w:eastAsia="da-DK"/>
         </w:rPr>
         <w:lastRenderedPageBreak/>
         <w:t>Entity</w:t>
       </w:r>
+      <w:proofErr w:type="spellEnd"/>
       <w:r>
         <w:rPr>
           <w:rFonts w:eastAsia="Times New Roman"/>
@@ -3939,13 +3941,14 @@
         </w:rPr>
         <w:t xml:space="preserve">et har været grundlaget for min database opbygning. Essensen af denne database er at registrere fejl og fejlrettelse, i form af en rapport, indrapporteret af en </w:t>
       </w:r>
-      <w:r>
-        <w:rPr>
-          <w:rFonts w:cstheme="minorHAnsi"/>
-          <w:lang w:val="en-US"/>
-        </w:rPr>
-        <w:t>Service Technician</w:t>
-      </w:r>
+      <w:proofErr w:type="spellStart"/>
+      <w:r>
+        <w:rPr>
+          <w:rFonts w:cstheme="minorHAnsi"/>
+        </w:rPr>
+        <w:t>Employee</w:t>
+      </w:r>
+      <w:proofErr w:type="spellEnd"/>
       <w:r>
         <w:rPr>
           <w:rFonts w:cstheme="minorHAnsi"/>
@@ -3978,38 +3981,91 @@
         </w:rPr>
         <w:t xml:space="preserve"> er Company, </w:t>
       </w:r>
-      <w:r>
-        <w:rPr>
-          <w:rFonts w:cstheme="minorHAnsi"/>
-          <w:lang w:val="en-US"/>
-        </w:rPr>
-        <w:t>Service Technician</w:t>
-      </w:r>
-      <w:r>
-        <w:rPr>
-          <w:rFonts w:cstheme="minorHAnsi"/>
-        </w:rPr>
-        <w:t xml:space="preserve">, Ventilator, Service Agreement Package, Ventilation Status, </w:t>
-      </w:r>
-      <w:r>
-        <w:rPr>
-          <w:rFonts w:cstheme="minorHAnsi"/>
-          <w:lang w:val="en-US"/>
-        </w:rPr>
-        <w:t>Ventilation Error</w:t>
-      </w:r>
+      <w:proofErr w:type="spellStart"/>
+      <w:r>
+        <w:rPr>
+          <w:rFonts w:cstheme="minorHAnsi"/>
+        </w:rPr>
+        <w:t>Employee</w:t>
+      </w:r>
+      <w:proofErr w:type="spellEnd"/>
+      <w:r>
+        <w:rPr>
+          <w:rFonts w:cstheme="minorHAnsi"/>
+        </w:rPr>
+        <w:t>, Ventilator, Service Agreement Package, Ventilat</w:t>
+      </w:r>
+      <w:r>
+        <w:rPr>
+          <w:rFonts w:cstheme="minorHAnsi"/>
+        </w:rPr>
+        <w:t>or</w:t>
+      </w:r>
+      <w:r>
+        <w:rPr>
+          <w:rFonts w:cstheme="minorHAnsi"/>
+        </w:rPr>
+        <w:t xml:space="preserve"> Status, </w:t>
+      </w:r>
+      <w:r>
+        <w:rPr>
+          <w:rFonts w:cstheme="minorHAnsi"/>
+        </w:rPr>
+        <w:t>Ventilat</w:t>
+      </w:r>
+      <w:r>
+        <w:rPr>
+          <w:rFonts w:cstheme="minorHAnsi"/>
+        </w:rPr>
+        <w:t>or</w:t>
+      </w:r>
+      <w:r>
+        <w:rPr>
+          <w:rFonts w:cstheme="minorHAnsi"/>
+        </w:rPr>
+        <w:t xml:space="preserve"> </w:t>
+      </w:r>
+      <w:proofErr w:type="spellStart"/>
+      <w:r>
+        <w:rPr>
+          <w:rFonts w:cstheme="minorHAnsi"/>
+        </w:rPr>
+        <w:t>Error</w:t>
+      </w:r>
+      <w:proofErr w:type="spellEnd"/>
       <w:r>
         <w:rPr>
           <w:rFonts w:cstheme="minorHAnsi"/>
         </w:rPr>
         <w:t xml:space="preserve"> og </w:t>
       </w:r>
-      <w:r>
-        <w:rPr>
-          <w:rFonts w:cstheme="minorHAnsi"/>
-          <w:lang w:val="en-US"/>
-        </w:rPr>
-        <w:t>Error Correction Report</w:t>
+      <w:proofErr w:type="spellStart"/>
+      <w:r>
+        <w:rPr>
+          <w:rFonts w:cstheme="minorHAnsi"/>
+        </w:rPr>
+        <w:t>Error</w:t>
+      </w:r>
+      <w:proofErr w:type="spellEnd"/>
+      <w:r>
+        <w:rPr>
+          <w:rFonts w:cstheme="minorHAnsi"/>
+        </w:rPr>
+        <w:t xml:space="preserve"> </w:t>
+      </w:r>
+      <w:proofErr w:type="spellStart"/>
+      <w:r>
+        <w:rPr>
+          <w:rFonts w:cstheme="minorHAnsi"/>
+        </w:rPr>
+        <w:t>Correction</w:t>
+      </w:r>
+      <w:proofErr w:type="spellEnd"/>
+      <w:r>
+        <w:rPr>
+          <w:rFonts w:cstheme="minorHAnsi"/>
+        </w:rPr>
+        <w:t xml:space="preserve"> Report</w:t>
       </w:r>
       <w:r>
         <w:rPr>
@@ -4070,19 +4126,30 @@
         </w:rPr>
         <w:t xml:space="preserve">Et Company har </w:t>
       </w:r>
-      <w:r>
-        <w:rPr>
-          <w:rFonts w:cstheme="minorHAnsi"/>
+      <w:proofErr w:type="spellStart"/>
+      <w:r>
+        <w:rPr>
+          <w:rFonts w:cstheme="minorHAnsi"/>
+          <w:lang w:val="en-US"/>
         </w:rPr>
         <w:t>en</w:t>
       </w:r>
+      <w:proofErr w:type="spellEnd"/>
       <w:r>
         <w:rPr>
           <w:rFonts w:cstheme="minorHAnsi"/>
           <w:lang w:val="en-US"/>
         </w:rPr>
-        <w:t xml:space="preserve"> Service Technician</w:t>
-      </w:r>
+        <w:t xml:space="preserve"> </w:t>
+      </w:r>
+      <w:proofErr w:type="spellStart"/>
+      <w:r>
+        <w:rPr>
+          <w:rFonts w:cstheme="minorHAnsi"/>
+        </w:rPr>
+        <w:t>Employee</w:t>
+      </w:r>
+      <w:proofErr w:type="spellEnd"/>
       <w:r>
         <w:rPr>
           <w:rFonts w:cstheme="minorHAnsi"/>
@@ -4097,30 +4164,59 @@
         </w:rPr>
         <w:t xml:space="preserve"> </w:t>
       </w:r>
-      <w:r>
-        <w:rPr>
-          <w:rFonts w:cstheme="minorHAnsi"/>
+      <w:proofErr w:type="spellStart"/>
+      <w:r>
+        <w:rPr>
+          <w:rFonts w:cstheme="minorHAnsi"/>
+          <w:lang w:val="en-US"/>
         </w:rPr>
         <w:t>og</w:t>
       </w:r>
-      <w:r>
-        <w:rPr>
-          <w:rFonts w:cstheme="minorHAnsi"/>
+      <w:proofErr w:type="spellEnd"/>
+      <w:r>
+        <w:rPr>
+          <w:rFonts w:cstheme="minorHAnsi"/>
+          <w:lang w:val="en-US"/>
         </w:rPr>
         <w:t xml:space="preserve"> </w:t>
       </w:r>
-      <w:r>
-        <w:rPr>
-          <w:rFonts w:cstheme="minorHAnsi"/>
+      <w:proofErr w:type="spellStart"/>
+      <w:r>
+        <w:rPr>
+          <w:rFonts w:cstheme="minorHAnsi"/>
+          <w:lang w:val="en-US"/>
         </w:rPr>
         <w:t>en</w:t>
       </w:r>
+      <w:proofErr w:type="spellEnd"/>
       <w:r>
         <w:rPr>
           <w:rFonts w:cstheme="minorHAnsi"/>
           <w:lang w:val="en-US"/>
         </w:rPr>
-        <w:t xml:space="preserve"> Service Technician har et Company.</w:t>
+        <w:t xml:space="preserve"> </w:t>
+      </w:r>
+      <w:proofErr w:type="spellStart"/>
+      <w:r>
+        <w:rPr>
+          <w:rFonts w:cstheme="minorHAnsi"/>
+        </w:rPr>
+        <w:t>Employee</w:t>
+      </w:r>
+      <w:proofErr w:type="spellEnd"/>
+      <w:r>
+        <w:rPr>
+          <w:rFonts w:cstheme="minorHAnsi"/>
+          <w:lang w:val="en-US"/>
+        </w:rPr>
+        <w:t xml:space="preserve"> </w:t>
+      </w:r>
+      <w:r>
+        <w:rPr>
+          <w:rFonts w:cstheme="minorHAnsi"/>
+          <w:lang w:val="en-US"/>
+        </w:rPr>
+        <w:t>har et Company.</w:t>
       </w:r>
     </w:p>
     <w:p>
@@ -4207,7 +4303,31 @@
         <w:rPr>
           <w:rFonts w:cstheme="minorHAnsi"/>
         </w:rPr>
-        <w:t>En Ventilator kan have mange Ventilation Statusser, og en Ventilation Status kan kun have en Ventilator.</w:t>
+        <w:t>En Ventilator kan have mange Ventilat</w:t>
+      </w:r>
+      <w:r>
+        <w:rPr>
+          <w:rFonts w:cstheme="minorHAnsi"/>
+        </w:rPr>
+        <w:t>or</w:t>
+      </w:r>
+      <w:r>
+        <w:rPr>
+          <w:rFonts w:cstheme="minorHAnsi"/>
+        </w:rPr>
+        <w:t xml:space="preserve"> Statusser, og en Ventilat</w:t>
+      </w:r>
+      <w:r>
+        <w:rPr>
+          <w:rFonts w:cstheme="minorHAnsi"/>
+        </w:rPr>
+        <w:t>or</w:t>
+      </w:r>
+      <w:r>
+        <w:rPr>
+          <w:rFonts w:cstheme="minorHAnsi"/>
+        </w:rPr>
+        <w:t xml:space="preserve"> Status kan kun have en Ventilator.</w:t>
       </w:r>
     </w:p>
     <w:p>
@@ -4228,12 +4348,33 @@
         </w:rPr>
         <w:t xml:space="preserve">En Ventilator kan have mange </w:t>
       </w:r>
-      <w:r>
-        <w:rPr>
-          <w:rFonts w:cstheme="minorHAnsi"/>
-          <w:lang w:val="en-US"/>
-        </w:rPr>
-        <w:t>Error Correction Reports</w:t>
+      <w:proofErr w:type="spellStart"/>
+      <w:r>
+        <w:rPr>
+          <w:rFonts w:cstheme="minorHAnsi"/>
+        </w:rPr>
+        <w:t>Error</w:t>
+      </w:r>
+      <w:proofErr w:type="spellEnd"/>
+      <w:r>
+        <w:rPr>
+          <w:rFonts w:cstheme="minorHAnsi"/>
+        </w:rPr>
+        <w:t xml:space="preserve"> </w:t>
+      </w:r>
+      <w:proofErr w:type="spellStart"/>
+      <w:r>
+        <w:rPr>
+          <w:rFonts w:cstheme="minorHAnsi"/>
+        </w:rPr>
+        <w:t>Correction</w:t>
+      </w:r>
+      <w:proofErr w:type="spellEnd"/>
+      <w:r>
+        <w:rPr>
+          <w:rFonts w:cstheme="minorHAnsi"/>
+        </w:rPr>
+        <w:t xml:space="preserve"> Reports</w:t>
       </w:r>
       <w:r>
         <w:rPr>
@@ -4241,12 +4382,33 @@
         </w:rPr>
         <w:t xml:space="preserve">, og en </w:t>
       </w:r>
-      <w:r>
-        <w:rPr>
-          <w:rFonts w:cstheme="minorHAnsi"/>
-          <w:lang w:val="en-US"/>
-        </w:rPr>
-        <w:t>Error Correction Report</w:t>
+      <w:proofErr w:type="spellStart"/>
+      <w:r>
+        <w:rPr>
+          <w:rFonts w:cstheme="minorHAnsi"/>
+        </w:rPr>
+        <w:t>Error</w:t>
+      </w:r>
+      <w:proofErr w:type="spellEnd"/>
+      <w:r>
+        <w:rPr>
+          <w:rFonts w:cstheme="minorHAnsi"/>
+        </w:rPr>
+        <w:t xml:space="preserve"> </w:t>
+      </w:r>
+      <w:proofErr w:type="spellStart"/>
+      <w:r>
+        <w:rPr>
+          <w:rFonts w:cstheme="minorHAnsi"/>
+        </w:rPr>
+        <w:t>Correction</w:t>
+      </w:r>
+      <w:proofErr w:type="spellEnd"/>
+      <w:r>
+        <w:rPr>
+          <w:rFonts w:cstheme="minorHAnsi"/>
+        </w:rPr>
+        <w:t xml:space="preserve"> Report</w:t>
       </w:r>
       <w:r>
         <w:rPr>
@@ -4271,49 +4433,156 @@
         <w:rPr>
           <w:rFonts w:cstheme="minorHAnsi"/>
         </w:rPr>
+        <w:t xml:space="preserve">En </w:t>
+      </w:r>
+      <w:r>
+        <w:rPr>
+          <w:rFonts w:cstheme="minorHAnsi"/>
+        </w:rPr>
+        <w:t>Ventilat</w:t>
+      </w:r>
+      <w:r>
+        <w:rPr>
+          <w:rFonts w:cstheme="minorHAnsi"/>
+        </w:rPr>
+        <w:t>or</w:t>
+      </w:r>
+      <w:r>
+        <w:rPr>
+          <w:rFonts w:cstheme="minorHAnsi"/>
+        </w:rPr>
         <w:t xml:space="preserve"> </w:t>
       </w:r>
-      <w:r>
-        <w:rPr>
-          <w:rFonts w:cstheme="minorHAnsi"/>
-        </w:rPr>
-        <w:t xml:space="preserve">En </w:t>
-      </w:r>
-      <w:r>
-        <w:rPr>
-          <w:rFonts w:cstheme="minorHAnsi"/>
-        </w:rPr>
-        <w:t xml:space="preserve">Ventilation </w:t>
-      </w:r>
-      <w:r>
+      <w:proofErr w:type="spellStart"/>
+      <w:r>
+        <w:rPr>
+          <w:rFonts w:cstheme="minorHAnsi"/>
+        </w:rPr>
+        <w:t>Error</w:t>
+      </w:r>
+      <w:proofErr w:type="spellEnd"/>
+      <w:r>
+        <w:rPr>
+          <w:rFonts w:cstheme="minorHAnsi"/>
+        </w:rPr>
+        <w:t xml:space="preserve"> har en Ventilat</w:t>
+      </w:r>
+      <w:r>
+        <w:rPr>
+          <w:rFonts w:cstheme="minorHAnsi"/>
+        </w:rPr>
+        <w:t>or</w:t>
+      </w:r>
+      <w:r>
+        <w:rPr>
+          <w:rFonts w:cstheme="minorHAnsi"/>
+        </w:rPr>
+        <w:t xml:space="preserve"> Status</w:t>
+      </w:r>
+      <w:r>
+        <w:rPr>
+          <w:rFonts w:cstheme="minorHAnsi"/>
+        </w:rPr>
+        <w:t xml:space="preserve">, og kan have en </w:t>
+      </w:r>
+      <w:proofErr w:type="spellStart"/>
+      <w:r>
+        <w:rPr>
+          <w:rFonts w:cstheme="minorHAnsi"/>
+        </w:rPr>
+        <w:t>Error</w:t>
+      </w:r>
+      <w:proofErr w:type="spellEnd"/>
+      <w:r>
+        <w:rPr>
+          <w:rFonts w:cstheme="minorHAnsi"/>
+        </w:rPr>
+        <w:t xml:space="preserve"> </w:t>
+      </w:r>
+      <w:proofErr w:type="spellStart"/>
+      <w:r>
+        <w:rPr>
+          <w:rFonts w:cstheme="minorHAnsi"/>
+        </w:rPr>
+        <w:t>Correction</w:t>
+      </w:r>
+      <w:proofErr w:type="spellEnd"/>
+      <w:r>
+        <w:rPr>
+          <w:rFonts w:cstheme="minorHAnsi"/>
+        </w:rPr>
+        <w:t xml:space="preserve"> Report</w:t>
+      </w:r>
+      <w:r>
+        <w:rPr>
+          <w:rFonts w:cstheme="minorHAnsi"/>
+        </w:rPr>
+        <w:t>.</w:t>
+      </w:r>
+    </w:p>
+    <w:p>
+      <w:pPr>
+        <w:pStyle w:val="Listeafsnit"/>
+        <w:numPr>
+          <w:ilvl w:val="0"/>
+          <w:numId w:val="4"/>
+        </w:numPr>
+        <w:jc w:val="both"/>
         <w:rPr>
           <w:rFonts w:cstheme="minorHAnsi"/>
           <w:lang w:val="en-US"/>
         </w:rPr>
-        <w:t>Error</w:t>
-      </w:r>
-      <w:r>
-        <w:rPr>
-          <w:rFonts w:cstheme="minorHAnsi"/>
-        </w:rPr>
-        <w:t xml:space="preserve"> har en Ventilation Status</w:t>
-      </w:r>
-      <w:r>
-        <w:rPr>
-          <w:rFonts w:cstheme="minorHAnsi"/>
-        </w:rPr>
-        <w:t xml:space="preserve">, og kan have en </w:t>
-      </w:r>
+      </w:pPr>
+      <w:proofErr w:type="spellStart"/>
       <w:r>
         <w:rPr>
           <w:rFonts w:cstheme="minorHAnsi"/>
           <w:lang w:val="en-US"/>
         </w:rPr>
-        <w:t>Error Correction Report</w:t>
-      </w:r>
-      <w:r>
-        <w:rPr>
-          <w:rFonts w:cstheme="minorHAnsi"/>
+        <w:t>En</w:t>
+      </w:r>
+      <w:proofErr w:type="spellEnd"/>
+      <w:r>
+        <w:rPr>
+          <w:rFonts w:cstheme="minorHAnsi"/>
+          <w:lang w:val="en-US"/>
+        </w:rPr>
+        <w:t xml:space="preserve"> Error Correction Report h</w:t>
+      </w:r>
+      <w:r>
+        <w:rPr>
+          <w:rFonts w:cstheme="minorHAnsi"/>
+          <w:lang w:val="en-US"/>
+        </w:rPr>
+        <w:t xml:space="preserve">ar </w:t>
+      </w:r>
+      <w:proofErr w:type="spellStart"/>
+      <w:r>
+        <w:rPr>
+          <w:rFonts w:cstheme="minorHAnsi"/>
+          <w:lang w:val="en-US"/>
+        </w:rPr>
+        <w:t>en</w:t>
+      </w:r>
+      <w:proofErr w:type="spellEnd"/>
+      <w:r>
+        <w:rPr>
+          <w:rFonts w:cstheme="minorHAnsi"/>
+          <w:lang w:val="en-US"/>
+        </w:rPr>
+        <w:t xml:space="preserve"> </w:t>
+      </w:r>
+      <w:r>
+        <w:rPr>
+          <w:rFonts w:cstheme="minorHAnsi"/>
+          <w:lang w:val="en-US"/>
+        </w:rPr>
+        <w:t>Employee</w:t>
+      </w:r>
+      <w:r>
+        <w:rPr>
+          <w:rFonts w:cstheme="minorHAnsi"/>
+          <w:lang w:val="en-US"/>
         </w:rPr>
         <w:t>.</w:t>
       </w:r>
@@ -4323,6 +4592,7 @@
         <w:jc w:val="both"/>
         <w:rPr>
           <w:rFonts w:cstheme="minorHAnsi"/>
+          <w:lang w:val="en-US"/>
         </w:rPr>
       </w:pPr>
     </w:p>
@@ -4516,25 +4786,203 @@
       <w:pPr>
         <w:rPr>
           <w:rFonts w:cstheme="minorHAnsi"/>
-        </w:rPr>
-      </w:pPr>
-      <w:r>
-        <w:rPr>
-          <w:rFonts w:cstheme="minorHAnsi"/>
-        </w:rPr>
-        <w:t>Indsæt billede af ERD!</w:t>
-      </w:r>
-      <w:r>
-        <w:rPr>
-          <w:rFonts w:cstheme="minorHAnsi"/>
+          <w:noProof/>
+        </w:rPr>
+      </w:pPr>
+      <w:r>
+        <w:rPr>
+          <w:rFonts w:cstheme="minorHAnsi"/>
+          <w:noProof/>
         </w:rPr>
         <w:br w:type="page"/>
       </w:r>
     </w:p>
     <w:p>
       <w:pPr>
+        <w:rPr>
+          <w:rFonts w:cstheme="minorHAnsi"/>
+          <w:lang w:val="en-US"/>
+        </w:rPr>
+      </w:pPr>
+    </w:p>
+    <w:p>
+      <w:pPr>
+        <w:keepNext/>
+        <w:jc w:val="center"/>
+        <w:rPr>
+          <w:rFonts w:cstheme="minorHAnsi"/>
+          <w:lang w:val="en-US"/>
+        </w:rPr>
+      </w:pPr>
+      <w:r>
+        <w:rPr>
+          <w:rFonts w:cstheme="minorHAnsi"/>
+          <w:noProof/>
+          <w:lang w:val="en-US"/>
+        </w:rPr>
+        <mc:AlternateContent>
+          <mc:Choice Requires="wpg">
+            <w:drawing>
+              <wp:inline distT="0" distB="0" distL="0" distR="0">
+                <wp:extent cx="6115050" cy="4857750"/>
+                <wp:effectExtent l="0" t="0" r="0" b="0"/>
+                <wp:docPr id="21" name="Gruppe 21"/>
+                <wp:cNvGraphicFramePr/>
+                <a:graphic xmlns:a="http://schemas.openxmlformats.org/drawingml/2006/main">
+                  <a:graphicData uri="http://schemas.microsoft.com/office/word/2010/wordprocessingGroup">
+                    <wpg:wgp>
+                      <wpg:cNvGrpSpPr/>
+                      <wpg:grpSpPr>
+                        <a:xfrm>
+                          <a:off x="0" y="0"/>
+                          <a:ext cx="6115050" cy="4857750"/>
+                          <a:chOff x="0" y="0"/>
+                          <a:chExt cx="6115050" cy="4857750"/>
+                        </a:xfrm>
+                      </wpg:grpSpPr>
+                      <pic:pic xmlns:pic="http://schemas.openxmlformats.org/drawingml/2006/picture">
+                        <pic:nvPicPr>
+                          <pic:cNvPr id="19" name="Billede 19"/>
+                          <pic:cNvPicPr>
+                            <a:picLocks noChangeAspect="1"/>
+                          </pic:cNvPicPr>
+                        </pic:nvPicPr>
+                        <pic:blipFill rotWithShape="1">
+                          <a:blip r:embed="rId14">
+                            <a:extLst>
+                              <a:ext uri="{28A0092B-C50C-407E-A947-70E740481C1C}">
+                                <a14:useLocalDpi xmlns:a14="http://schemas.microsoft.com/office/drawing/2010/main" val="0"/>
+                              </a:ext>
+                            </a:extLst>
+                          </a:blip>
+                          <a:srcRect l="207" t="416" r="-125" b="331"/>
+                          <a:stretch/>
+                        </pic:blipFill>
+                        <pic:spPr bwMode="auto">
+                          <a:xfrm>
+                            <a:off x="0" y="0"/>
+                            <a:ext cx="6115050" cy="4533900"/>
+                          </a:xfrm>
+                          <a:prstGeom prst="rect">
+                            <a:avLst/>
+                          </a:prstGeom>
+                          <a:ln>
+                            <a:noFill/>
+                          </a:ln>
+                          <a:extLst>
+                            <a:ext uri="{53640926-AAD7-44D8-BBD7-CCE9431645EC}">
+                              <a14:shadowObscured xmlns:a14="http://schemas.microsoft.com/office/drawing/2010/main"/>
+                            </a:ext>
+                          </a:extLst>
+                        </pic:spPr>
+                      </pic:pic>
+                      <wps:wsp>
+                        <wps:cNvPr id="20" name="Tekstfelt 20"/>
+                        <wps:cNvSpPr txBox="1"/>
+                        <wps:spPr>
+                          <a:xfrm>
+                            <a:off x="0" y="4591050"/>
+                            <a:ext cx="6115050" cy="266700"/>
+                          </a:xfrm>
+                          <a:prstGeom prst="rect">
+                            <a:avLst/>
+                          </a:prstGeom>
+                          <a:solidFill>
+                            <a:prstClr val="white"/>
+                          </a:solidFill>
+                          <a:ln>
+                            <a:noFill/>
+                          </a:ln>
+                        </wps:spPr>
+                        <wps:txbx>
+                          <w:txbxContent>
+                            <w:p>
+                              <w:pPr>
+                                <w:pStyle w:val="Billedtekst"/>
+                                <w:rPr>
+                                  <w:rFonts w:cstheme="minorHAnsi"/>
+                                  <w:noProof/>
+                                </w:rPr>
+                              </w:pPr>
+                              <w:r>
+                                <w:t xml:space="preserve">Figur </w:t>
+                              </w:r>
+                              <w:fldSimple w:instr=" SEQ Figur \* ARABIC ">
+                                <w:r>
+                                  <w:rPr>
+                                    <w:noProof/>
+                                  </w:rPr>
+                                  <w:t>3</w:t>
+                                </w:r>
+                              </w:fldSimple>
+                              <w:r>
+                                <w:t>.Entity relation diagram.</w:t>
+                              </w:r>
+                            </w:p>
+                          </w:txbxContent>
+                        </wps:txbx>
+                        <wps:bodyPr rot="0" spcFirstLastPara="0" vertOverflow="overflow" horzOverflow="overflow" vert="horz" wrap="square" lIns="0" tIns="0" rIns="0" bIns="0" numCol="1" spcCol="0" rtlCol="0" fromWordArt="0" anchor="t" anchorCtr="0" forceAA="0" compatLnSpc="1">
+                          <a:prstTxWarp prst="textNoShape">
+                            <a:avLst/>
+                          </a:prstTxWarp>
+                          <a:spAutoFit/>
+                        </wps:bodyPr>
+                      </wps:wsp>
+                    </wpg:wgp>
+                  </a:graphicData>
+                </a:graphic>
+              </wp:inline>
+            </w:drawing>
+          </mc:Choice>
+          <mc:Fallback>
+            <w:pict>
+              <v:group id="Gruppe 21" o:spid="_x0000_s1032" style="width:481.5pt;height:382.5pt;mso-position-horizontal-relative:char;mso-position-vertical-relative:line" coordsize="61150,48577" o:gfxdata="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">
+                <v:shape id="Billede 19" o:spid="_x0000_s1033" type="#_x0000_t75" style="position:absolute;width:61150;height:45339;visibility:visible;mso-wrap-style:square" o:gfxdata="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">
+                  <v:imagedata r:id="rId15" o:title="" croptop="273f" cropbottom="217f" cropleft="136f" cropright="-82f"/>
+                </v:shape>
+                <v:shape id="Tekstfelt 20" o:spid="_x0000_s1034" type="#_x0000_t202" style="position:absolute;top:45910;width:61150;height:2667;visibility:visible;mso-wrap-style:square;v-text-anchor:top" o:gfxdata="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" stroked="f">
+                  <v:textbox style="mso-fit-shape-to-text:t" inset="0,0,0,0">
+                    <w:txbxContent>
+                      <w:p>
+                        <w:pPr>
+                          <w:pStyle w:val="Billedtekst"/>
+                          <w:rPr>
+                            <w:rFonts w:cstheme="minorHAnsi"/>
+                            <w:noProof/>
+                          </w:rPr>
+                        </w:pPr>
+                        <w:r>
+                          <w:t xml:space="preserve">Figur </w:t>
+                        </w:r>
+                        <w:fldSimple w:instr=" SEQ Figur \* ARABIC ">
+                          <w:r>
+                            <w:rPr>
+                              <w:noProof/>
+                            </w:rPr>
+                            <w:t>3</w:t>
+                          </w:r>
+                        </w:fldSimple>
+                        <w:r>
+                          <w:t>.Entity relation diagram.</w:t>
+                        </w:r>
+                      </w:p>
+                    </w:txbxContent>
+                  </v:textbox>
+                </v:shape>
+                <w10:anchorlock/>
+              </v:group>
+            </w:pict>
+          </mc:Fallback>
+        </mc:AlternateContent>
+      </w:r>
+    </w:p>
+    <w:p>
+      <w:pPr>
         <w:pStyle w:val="Overskrift1"/>
       </w:pPr>
+      <w:r>
+        <w:br w:type="page"/>
+      </w:r>
       <w:r>
         <w:lastRenderedPageBreak/>
         <w:t>Mapping</w:t>
@@ -4557,135 +5005,334 @@
         <w:rPr>
           <w:rFonts w:cstheme="minorHAnsi"/>
         </w:rPr>
-        <w:t xml:space="preserve"> har lavet et mapping skema til bedre at kunne se relationerne som de vil fremgå i en database, i modsætning til </w:t>
-      </w:r>
-      <w:r>
-        <w:rPr>
-          <w:rFonts w:cstheme="minorHAnsi"/>
+        <w:t xml:space="preserve"> har lavet et mapping skema</w:t>
+      </w:r>
+      <w:r>
+        <w:rPr>
+          <w:rFonts w:cstheme="minorHAnsi"/>
+        </w:rPr>
+        <w:t>,</w:t>
+      </w:r>
+      <w:r>
+        <w:rPr>
+          <w:rFonts w:cstheme="minorHAnsi"/>
+        </w:rPr>
+        <w:t xml:space="preserve"> </w:t>
+      </w:r>
+      <w:r>
+        <w:rPr>
+          <w:rFonts w:cstheme="minorHAnsi"/>
+        </w:rPr>
+        <w:t xml:space="preserve">se figur 4, </w:t>
+      </w:r>
+      <w:r>
+        <w:rPr>
+          <w:rFonts w:cstheme="minorHAnsi"/>
+        </w:rPr>
+        <w:t xml:space="preserve">til bedre at kunne se relationerne som de vil fremgå i en database, i modsætning til </w:t>
+      </w:r>
+      <w:proofErr w:type="spellStart"/>
+      <w:r>
+        <w:rPr>
+          <w:rFonts w:cstheme="minorHAnsi"/>
+        </w:rPr>
+        <w:t>Entity</w:t>
+      </w:r>
+      <w:proofErr w:type="spellEnd"/>
+      <w:r>
+        <w:rPr>
+          <w:rFonts w:cstheme="minorHAnsi"/>
+        </w:rPr>
+        <w:t xml:space="preserve"> relation diagrammet, hvor relationerne er markeret med streger</w:t>
+      </w:r>
+      <w:r>
+        <w:rPr>
+          <w:rFonts w:cstheme="minorHAnsi"/>
+        </w:rPr>
+        <w:t xml:space="preserve"> og symboler</w:t>
+      </w:r>
+      <w:r>
+        <w:rPr>
+          <w:rFonts w:cstheme="minorHAnsi"/>
+        </w:rPr>
+        <w:t xml:space="preserve"> mellem entiteterne, er det her i mapping skemaet blevet erstattet med primær-nøgler og fremmed-nøgler. Jeg har valgt at navngive primær-nøgler med tabellens navn efterfulgt af ´_id´ og fremmed-nøgler starter altid med ´FK_´.</w:t>
+      </w:r>
+      <w:r>
+        <w:rPr>
+          <w:rFonts w:cstheme="minorHAnsi"/>
+        </w:rPr>
+        <w:t xml:space="preserve"> Jeg har valgt at gøre dette i stedet for bare at have et intetsigende navn som ID, nu er det muligt at kunne læse databasen uden at skulle finde dokumentationen frem.</w:t>
+      </w:r>
+    </w:p>
+    <w:p>
+      <w:pPr>
+        <w:jc w:val="both"/>
+        <w:rPr>
+          <w:rFonts w:cstheme="minorHAnsi"/>
+        </w:rPr>
+      </w:pPr>
+      <w:r>
+        <w:rPr>
+          <w:rFonts w:cstheme="minorHAnsi"/>
+          <w:noProof/>
+        </w:rPr>
+        <mc:AlternateContent>
+          <mc:Choice Requires="wpg">
+            <w:drawing>
+              <wp:anchor distT="0" distB="0" distL="114300" distR="114300" simplePos="0" relativeHeight="251665408" behindDoc="0" locked="0" layoutInCell="1" allowOverlap="1">
+                <wp:simplePos x="0" y="0"/>
+                <wp:positionH relativeFrom="column">
+                  <wp:posOffset>378460</wp:posOffset>
+                </wp:positionH>
+                <wp:positionV relativeFrom="paragraph">
+                  <wp:posOffset>570865</wp:posOffset>
+                </wp:positionV>
+                <wp:extent cx="5645150" cy="6140450"/>
+                <wp:effectExtent l="0" t="0" r="0" b="0"/>
+                <wp:wrapTopAndBottom/>
+                <wp:docPr id="18" name="Gruppe 18"/>
+                <wp:cNvGraphicFramePr/>
+                <a:graphic xmlns:a="http://schemas.openxmlformats.org/drawingml/2006/main">
+                  <a:graphicData uri="http://schemas.microsoft.com/office/word/2010/wordprocessingGroup">
+                    <wpg:wgp>
+                      <wpg:cNvGrpSpPr/>
+                      <wpg:grpSpPr>
+                        <a:xfrm>
+                          <a:off x="0" y="0"/>
+                          <a:ext cx="5645150" cy="6140450"/>
+                          <a:chOff x="0" y="0"/>
+                          <a:chExt cx="5413375" cy="5835650"/>
+                        </a:xfrm>
+                      </wpg:grpSpPr>
+                      <pic:pic xmlns:pic="http://schemas.openxmlformats.org/drawingml/2006/picture">
+                        <pic:nvPicPr>
+                          <pic:cNvPr id="14" name="Billede 14"/>
+                          <pic:cNvPicPr>
+                            <a:picLocks noChangeAspect="1"/>
+                          </pic:cNvPicPr>
+                        </pic:nvPicPr>
+                        <pic:blipFill>
+                          <a:blip r:embed="rId16">
+                            <a:extLst>
+                              <a:ext uri="{28A0092B-C50C-407E-A947-70E740481C1C}">
+                                <a14:useLocalDpi xmlns:a14="http://schemas.microsoft.com/office/drawing/2010/main" val="0"/>
+                              </a:ext>
+                            </a:extLst>
+                          </a:blip>
+                          <a:stretch>
+                            <a:fillRect/>
+                          </a:stretch>
+                        </pic:blipFill>
+                        <pic:spPr>
+                          <a:xfrm>
+                            <a:off x="0" y="0"/>
+                            <a:ext cx="5413375" cy="5511800"/>
+                          </a:xfrm>
+                          <a:prstGeom prst="rect">
+                            <a:avLst/>
+                          </a:prstGeom>
+                        </pic:spPr>
+                      </pic:pic>
+                      <wps:wsp>
+                        <wps:cNvPr id="17" name="Tekstfelt 17"/>
+                        <wps:cNvSpPr txBox="1"/>
+                        <wps:spPr>
+                          <a:xfrm>
+                            <a:off x="0" y="5568950"/>
+                            <a:ext cx="5413375" cy="266700"/>
+                          </a:xfrm>
+                          <a:prstGeom prst="rect">
+                            <a:avLst/>
+                          </a:prstGeom>
+                          <a:solidFill>
+                            <a:prstClr val="white"/>
+                          </a:solidFill>
+                          <a:ln>
+                            <a:noFill/>
+                          </a:ln>
+                        </wps:spPr>
+                        <wps:txbx>
+                          <w:txbxContent>
+                            <w:p>
+                              <w:pPr>
+                                <w:pStyle w:val="Billedtekst"/>
+                                <w:rPr>
+                                  <w:rFonts w:cstheme="minorHAnsi"/>
+                                  <w:noProof/>
+                                </w:rPr>
+                              </w:pPr>
+                              <w:r>
+                                <w:t xml:space="preserve">Figur </w:t>
+                              </w:r>
+                              <w:fldSimple w:instr=" SEQ Figur \* ARABIC ">
+                                <w:r>
+                                  <w:rPr>
+                                    <w:noProof/>
+                                  </w:rPr>
+                                  <w:t>4</w:t>
+                                </w:r>
+                              </w:fldSimple>
+                              <w:r>
+                                <w:t>. Mapping skema.</w:t>
+                              </w:r>
+                            </w:p>
+                          </w:txbxContent>
+                        </wps:txbx>
+                        <wps:bodyPr rot="0" spcFirstLastPara="0" vertOverflow="overflow" horzOverflow="overflow" vert="horz" wrap="square" lIns="0" tIns="0" rIns="0" bIns="0" numCol="1" spcCol="0" rtlCol="0" fromWordArt="0" anchor="t" anchorCtr="0" forceAA="0" compatLnSpc="1">
+                          <a:prstTxWarp prst="textNoShape">
+                            <a:avLst/>
+                          </a:prstTxWarp>
+                          <a:noAutofit/>
+                        </wps:bodyPr>
+                      </wps:wsp>
+                    </wpg:wgp>
+                  </a:graphicData>
+                </a:graphic>
+                <wp14:sizeRelH relativeFrom="margin">
+                  <wp14:pctWidth>0</wp14:pctWidth>
+                </wp14:sizeRelH>
+                <wp14:sizeRelV relativeFrom="margin">
+                  <wp14:pctHeight>0</wp14:pctHeight>
+                </wp14:sizeRelV>
+              </wp:anchor>
+            </w:drawing>
+          </mc:Choice>
+          <mc:Fallback>
+            <w:pict>
+              <v:group id="Gruppe 18" o:spid="_x0000_s1035" style="position:absolute;left:0;text-align:left;margin-left:29.8pt;margin-top:44.95pt;width:444.5pt;height:483.5pt;z-index:251665408;mso-position-horizontal-relative:text;mso-position-vertical-relative:text;mso-width-relative:margin;mso-height-relative:margin" coordsize="54133,58356" o:gfxdata="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">
+                <v:shape id="Billede 14" o:spid="_x0000_s1036" type="#_x0000_t75" style="position:absolute;width:54133;height:55118;visibility:visible;mso-wrap-style:square" o:gfxdata="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">
+                  <v:imagedata r:id="rId17" o:title=""/>
+                </v:shape>
+                <v:shape id="Tekstfelt 17" o:spid="_x0000_s1037" type="#_x0000_t202" style="position:absolute;top:55689;width:54133;height:2667;visibility:visible;mso-wrap-style:square;v-text-anchor:top" o:gfxdata="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" stroked="f">
+                  <v:textbox inset="0,0,0,0">
+                    <w:txbxContent>
+                      <w:p>
+                        <w:pPr>
+                          <w:pStyle w:val="Billedtekst"/>
+                          <w:rPr>
+                            <w:rFonts w:cstheme="minorHAnsi"/>
+                            <w:noProof/>
+                          </w:rPr>
+                        </w:pPr>
+                        <w:r>
+                          <w:t xml:space="preserve">Figur </w:t>
+                        </w:r>
+                        <w:fldSimple w:instr=" SEQ Figur \* ARABIC ">
+                          <w:r>
+                            <w:rPr>
+                              <w:noProof/>
+                            </w:rPr>
+                            <w:t>4</w:t>
+                          </w:r>
+                        </w:fldSimple>
+                        <w:r>
+                          <w:t>. Mapping skema.</w:t>
+                        </w:r>
+                      </w:p>
+                    </w:txbxContent>
+                  </v:textbox>
+                </v:shape>
+                <w10:wrap type="topAndBottom"/>
+              </v:group>
+            </w:pict>
+          </mc:Fallback>
+        </mc:AlternateContent>
+      </w:r>
+      <w:r>
+        <w:rPr>
+          <w:rFonts w:cstheme="minorHAnsi"/>
+        </w:rPr>
+        <w:t xml:space="preserve">En ting som jeg har ændret fra </w:t>
+      </w:r>
+      <w:r>
+        <w:rPr>
+          <w:rFonts w:cstheme="minorHAnsi"/>
+        </w:rPr>
+        <w:t>ERD og til mapping</w:t>
+      </w:r>
+      <w:r>
+        <w:rPr>
+          <w:rFonts w:cstheme="minorHAnsi"/>
+        </w:rPr>
+        <w:t xml:space="preserve"> </w:t>
+      </w:r>
+      <w:r>
+        <w:rPr>
+          <w:rFonts w:cstheme="minorHAnsi"/>
+        </w:rPr>
+        <w:t>skemaet er navngivningen af tabeller og felter. Dette er sket i forbindelse med at jeg har lavet mapping</w:t>
+      </w:r>
+      <w:r>
+        <w:rPr>
+          <w:rFonts w:cstheme="minorHAnsi"/>
+        </w:rPr>
+        <w:t xml:space="preserve"> </w:t>
+      </w:r>
+      <w:r>
+        <w:rPr>
+          <w:rFonts w:cstheme="minorHAnsi"/>
+        </w:rPr>
+        <w:t xml:space="preserve">skemaet og jeg ville gerne have at det er let at genkende og adskille forskellige tabeller på tværs af databasen. </w:t>
+      </w:r>
+    </w:p>
+    <w:p>
+      <w:r>
+        <w:br w:type="page"/>
+      </w:r>
+    </w:p>
+    <w:p>
+      <w:pPr>
+        <w:pStyle w:val="Overskrift1"/>
+        <w:rPr>
           <w:lang w:val="en-US"/>
         </w:rPr>
-        <w:t>Entity</w:t>
-      </w:r>
-      <w:r>
-        <w:rPr>
-          <w:rFonts w:cstheme="minorHAnsi"/>
-        </w:rPr>
-        <w:t xml:space="preserve"> relation diagrammet, hvor relationerne er markeret med streger mellem entiteterne, er det her i mapping skemaet blevet erstattet med primær-nøgler og fremmed-nøgler. Jeg har valgt at navngive primær-nøgler med tabellens navn efterfulgt af ´_id</w:t>
-      </w:r>
-      <w:r>
-        <w:rPr>
-          <w:rFonts w:cstheme="minorHAnsi"/>
-        </w:rPr>
-        <w:t>´</w:t>
-      </w:r>
-      <w:r>
-        <w:rPr>
-          <w:rFonts w:cstheme="minorHAnsi"/>
-        </w:rPr>
-        <w:t xml:space="preserve"> og fremmed-nøgler starter altid med ´FK_</w:t>
-      </w:r>
-      <w:r>
-        <w:rPr>
-          <w:rFonts w:cstheme="minorHAnsi"/>
-        </w:rPr>
-        <w:t>´</w:t>
-      </w:r>
-      <w:r>
-        <w:rPr>
-          <w:rFonts w:cstheme="minorHAnsi"/>
-        </w:rPr>
-        <w:t>.</w:t>
-      </w:r>
-      <w:r>
-        <w:rPr>
-          <w:rFonts w:cstheme="minorHAnsi"/>
-        </w:rPr>
-        <w:t xml:space="preserve"> Jeg har valgt at gøre dette i</w:t>
-      </w:r>
-      <w:r>
-        <w:rPr>
-          <w:rFonts w:cstheme="minorHAnsi"/>
-        </w:rPr>
-        <w:t xml:space="preserve"> stedet for bare at have et intetsigende</w:t>
-      </w:r>
-      <w:r>
-        <w:rPr>
-          <w:rFonts w:cstheme="minorHAnsi"/>
-        </w:rPr>
-        <w:t xml:space="preserve"> navn som</w:t>
-      </w:r>
-      <w:r>
-        <w:rPr>
-          <w:rFonts w:cstheme="minorHAnsi"/>
-        </w:rPr>
-        <w:t xml:space="preserve"> ID</w:t>
-      </w:r>
-      <w:r>
-        <w:rPr>
-          <w:rFonts w:cstheme="minorHAnsi"/>
-        </w:rPr>
-        <w:t>, nu er det muligt at kunne læse databasen uden at skulle finde dokumentationen frem.</w:t>
-      </w:r>
-    </w:p>
-    <w:p>
-      <w:pPr>
-        <w:jc w:val="both"/>
-        <w:rPr>
-          <w:rFonts w:cstheme="minorHAnsi"/>
-        </w:rPr>
-      </w:pPr>
-      <w:r>
-        <w:rPr>
-          <w:rFonts w:cstheme="minorHAnsi"/>
-        </w:rPr>
-        <w:t xml:space="preserve">En ting som jeg har ændret fra </w:t>
-      </w:r>
-      <w:r>
-        <w:rPr>
-          <w:rFonts w:cstheme="minorHAnsi"/>
-        </w:rPr>
-        <w:t>ERD og til mapping</w:t>
-      </w:r>
-      <w:r>
-        <w:rPr>
-          <w:rFonts w:cstheme="minorHAnsi"/>
-        </w:rPr>
-        <w:t xml:space="preserve"> </w:t>
-      </w:r>
-      <w:r>
-        <w:rPr>
-          <w:rFonts w:cstheme="minorHAnsi"/>
-        </w:rPr>
-        <w:t>skemaet er navngivningen af tabeller og felter. Dette er sket i forbindelse med at jeg har lavet mapping</w:t>
-      </w:r>
-      <w:r>
-        <w:rPr>
-          <w:rFonts w:cstheme="minorHAnsi"/>
-        </w:rPr>
-        <w:t xml:space="preserve"> </w:t>
-      </w:r>
-      <w:r>
-        <w:rPr>
-          <w:rFonts w:cstheme="minorHAnsi"/>
-        </w:rPr>
-        <w:t xml:space="preserve">skemaet og jeg ville gerne have at det er let at genkende og adskille forskellige tabeller på tværs af databasen. </w:t>
-      </w:r>
+      </w:pPr>
+      <w:r>
+        <w:rPr>
+          <w:lang w:val="en-US"/>
+        </w:rPr>
+        <w:lastRenderedPageBreak/>
+        <w:t xml:space="preserve">Data Definition </w:t>
+      </w:r>
+      <w:r>
+        <w:rPr>
+          <w:lang w:val="en-US"/>
+        </w:rPr>
+        <w:t>Language</w:t>
+      </w:r>
+      <w:r>
+        <w:rPr>
+          <w:lang w:val="en-US"/>
+        </w:rPr>
+        <w:t xml:space="preserve"> (DDL)</w:t>
+      </w:r>
+    </w:p>
+    <w:p>
+      <w:r>
+        <w:t>I mit arbejde med ERD o</w:t>
+      </w:r>
+      <w:r>
+        <w:t xml:space="preserve">g Mapping har det været en hurtig opgave at oprette en database samt lave </w:t>
+      </w:r>
+      <w:r>
+        <w:t>tables</w:t>
+      </w:r>
+      <w:r>
+        <w:t xml:space="preserve"> og </w:t>
+      </w:r>
+      <w:r>
+        <w:t>constraint</w:t>
+      </w:r>
+      <w:r>
+        <w:t>s</w:t>
+      </w:r>
+      <w:r>
+        <w:t xml:space="preserve"> med DDL. Jeg har valgt at anvende en SQL Server til at persisterer mit data. </w:t>
+      </w:r>
+    </w:p>
+    <w:p>
       <w:bookmarkStart w:id="12" w:name="_GoBack"/>
       <w:bookmarkEnd w:id="12"/>
-    </w:p>
-    <w:p>
-      <w:pPr>
-        <w:jc w:val="both"/>
-        <w:rPr>
-          <w:rFonts w:cstheme="minorHAnsi"/>
-        </w:rPr>
-      </w:pPr>
-      <w:r>
-        <w:rPr>
-          <w:rFonts w:cstheme="minorHAnsi"/>
-        </w:rPr>
-        <w:t>Indsæt billede af Mapping skemaet</w:t>
-      </w:r>
     </w:p>
     <w:sectPr>
       <w:pgSz w:w="11906" w:h="16838"/>
@@ -6280,7 +6927,7 @@
 </file>
 
 <file path=customXml/itemProps1.xml><?xml version="1.0" encoding="utf-8"?>
-<ds:datastoreItem xmlns:ds="http://schemas.openxmlformats.org/officeDocument/2006/customXml" ds:itemID="{F95DEDC7-FEEF-48E4-A5DE-5A462A742A49}">
+<ds:datastoreItem xmlns:ds="http://schemas.openxmlformats.org/officeDocument/2006/customXml" ds:itemID="{AD5E0985-0F54-468B-931D-01CCE18D6730}">
   <ds:schemaRefs>
     <ds:schemaRef ds:uri="http://schemas.openxmlformats.org/officeDocument/2006/bibliography"/>
   </ds:schemaRefs>

</xml_diff>

<commit_message>
Torsdags arbejde draw.io mockups rapport og FDUC
</commit_message>
<xml_diff>
--- a/Content/Rapport/Afsluttende-Eksamens-Rapport.docx
+++ b/Content/Rapport/Afsluttende-Eksamens-Rapport.docx
@@ -2156,10 +2156,7 @@
         <w:t>Jeg vil have nogle afgrænsninger, men de vil stå beskrevet under hvert afsnit, hvis der er foretaget en afgrænsning.</w:t>
       </w:r>
       <w:r>
-        <w:t xml:space="preserve"> D</w:t>
-      </w:r>
-      <w:r>
-        <w:t xml:space="preserve">isse afgrænsninger har jeg lavet fordi </w:t>
+        <w:t xml:space="preserve"> Disse afgrænsninger har jeg lavet fordi </w:t>
       </w:r>
       <w:r>
         <w:t>de</w:t>
@@ -3033,10 +3030,7 @@
         <w:jc w:val="both"/>
       </w:pPr>
       <w:r>
-        <w:t>Til dette projekt har jeg lavet nogle afgrænsninger for ikke at udvande det egentlige formål med rapporten.</w:t>
-      </w:r>
-      <w:r>
-        <w:t xml:space="preserve"> Disse afgrænsninger har jeg ikke kendt fra start af, men det er noget som jeg har opdaget hen ad vejen. </w:t>
+        <w:t xml:space="preserve">Til dette projekt har jeg lavet nogle afgrænsninger for ikke at udvande det egentlige formål med rapporten. Disse afgrænsninger har jeg ikke kendt fra start af, men det er noget som jeg har opdaget hen ad vejen. </w:t>
       </w:r>
       <w:r>
         <w:t>Disse afgrænsninger henvender sig mest til databasen.</w:t>
@@ -3359,7 +3353,33 @@
           <w:color w:val="000000"/>
           <w:lang w:eastAsia="da-DK"/>
         </w:rPr>
-        <w:t xml:space="preserve">Jeg har valgt at lave Brief Use Cases (tabel 1) for at kunne danne mig et overblik af projektets omfang. Disse Brief Use Cases er lavet på baggrund af mit arbejde med domænemodellen As-is og To-be, problemstilling og problemformulering. Det er disse Brief Use Cases, som jeg vil beskrive dybere i Elaboration fasen som Fully Dressed Use Cases. </w:t>
+        <w:t>Jeg har valgt at lave Brief Use Cases (</w:t>
+      </w:r>
+      <w:r>
+        <w:rPr>
+          <w:rFonts w:eastAsia="Times New Roman" w:cstheme="minorHAnsi"/>
+          <w:i/>
+          <w:color w:val="000000"/>
+          <w:lang w:eastAsia="da-DK"/>
+        </w:rPr>
+        <w:t>tabel 1</w:t>
+      </w:r>
+      <w:r>
+        <w:rPr>
+          <w:rFonts w:eastAsia="Times New Roman" w:cstheme="minorHAnsi"/>
+          <w:i/>
+          <w:color w:val="000000"/>
+          <w:lang w:eastAsia="da-DK"/>
+        </w:rPr>
+        <w:t>.</w:t>
+      </w:r>
+      <w:r>
+        <w:rPr>
+          <w:rFonts w:eastAsia="Times New Roman" w:cstheme="minorHAnsi"/>
+          <w:color w:val="000000"/>
+          <w:lang w:eastAsia="da-DK"/>
+        </w:rPr>
+        <w:t xml:space="preserve">) for at kunne danne mig et overblik af projektets omfang. Disse Brief Use Cases er lavet på baggrund af mit arbejde med domænemodellen As-is og To-be, problemstilling og problemformulering. Det er disse Brief Use Cases, som jeg vil beskrive dybere i Elaboration fasen som Fully Dressed Use Cases. </w:t>
       </w:r>
     </w:p>
     <w:p>
@@ -4487,6 +4507,22 @@
     </w:p>
     <w:p>
       <w:pPr>
+        <w:pStyle w:val="Overskrift2"/>
+        <w:rPr>
+          <w:rFonts w:eastAsia="Times New Roman"/>
+          <w:lang w:eastAsia="da-DK"/>
+        </w:rPr>
+      </w:pPr>
+      <w:r>
+        <w:rPr>
+          <w:rFonts w:eastAsia="Times New Roman"/>
+          <w:lang w:eastAsia="da-DK"/>
+        </w:rPr>
+        <w:t>Prioritering</w:t>
+      </w:r>
+    </w:p>
+    <w:p>
+      <w:pPr>
         <w:spacing w:after="0" w:line="240" w:lineRule="auto"/>
         <w:jc w:val="both"/>
         <w:rPr>
@@ -4501,23 +4537,287 @@
           <w:color w:val="000000"/>
           <w:lang w:eastAsia="da-DK"/>
         </w:rPr>
-        <w:t xml:space="preserve">Jeg har valgt at prioritere min liste af Brief Use Cases, så jeg kan arbejde med en del af dem i hver Iteration af Elaboration fasen. Således kan jeg fokusere på den enkelte Use Case. </w:t>
-      </w:r>
-    </w:p>
-    <w:p>
-      <w:pPr>
+        <w:t>Jeg har valgt at prioritere min liste af Brief Use Cases, så jeg kan arbejde med en del af dem i hver Iteration af Elaboration fasen. Således kan jeg fokusere på enkelte Use Case</w:t>
+      </w:r>
+      <w:r>
         <w:rPr>
           <w:rFonts w:eastAsia="Times New Roman" w:cstheme="minorHAnsi"/>
           <w:color w:val="000000"/>
           <w:lang w:eastAsia="da-DK"/>
         </w:rPr>
-      </w:pPr>
+        <w:t>s i hver iteration af Elaboration faserne</w:t>
+      </w:r>
       <w:r>
         <w:rPr>
           <w:rFonts w:eastAsia="Times New Roman" w:cstheme="minorHAnsi"/>
           <w:color w:val="000000"/>
           <w:lang w:eastAsia="da-DK"/>
         </w:rPr>
+        <w:t>.</w:t>
+      </w:r>
+      <w:r>
+        <w:rPr>
+          <w:rFonts w:eastAsia="Times New Roman" w:cstheme="minorHAnsi"/>
+          <w:color w:val="000000"/>
+          <w:lang w:eastAsia="da-DK"/>
+        </w:rPr>
+        <w:t xml:space="preserve"> Listen er også prioriteret efter hvilke funktion der er mest kritisk for projektet udvikling</w:t>
+      </w:r>
+      <w:r>
+        <w:rPr>
+          <w:rFonts w:eastAsia="Times New Roman" w:cstheme="minorHAnsi"/>
+          <w:color w:val="000000"/>
+          <w:lang w:eastAsia="da-DK"/>
+        </w:rPr>
+        <w:t>.</w:t>
+      </w:r>
+    </w:p>
+    <w:p>
+      <w:pPr>
+        <w:spacing w:after="0" w:line="240" w:lineRule="auto"/>
+        <w:jc w:val="both"/>
+        <w:rPr>
+          <w:rFonts w:eastAsia="Times New Roman" w:cstheme="minorHAnsi"/>
+          <w:color w:val="000000"/>
+          <w:lang w:eastAsia="da-DK"/>
+        </w:rPr>
+      </w:pPr>
+    </w:p>
+    <w:p>
+      <w:pPr>
+        <w:spacing w:after="0" w:line="240" w:lineRule="auto"/>
+        <w:jc w:val="both"/>
+        <w:rPr>
+          <w:rFonts w:eastAsia="Times New Roman" w:cstheme="minorHAnsi"/>
+          <w:color w:val="000000"/>
+          <w:lang w:eastAsia="da-DK"/>
+        </w:rPr>
+      </w:pPr>
+      <w:r>
+        <w:rPr>
+          <w:rFonts w:eastAsia="Times New Roman" w:cstheme="minorHAnsi"/>
+          <w:color w:val="000000"/>
+          <w:lang w:eastAsia="da-DK"/>
+        </w:rPr>
+        <w:t>Min prioriterede liste ser således ud.</w:t>
+      </w:r>
+    </w:p>
+    <w:p>
+      <w:pPr>
+        <w:spacing w:after="0" w:line="240" w:lineRule="auto"/>
+        <w:jc w:val="both"/>
+        <w:rPr>
+          <w:rFonts w:eastAsia="Times New Roman" w:cstheme="minorHAnsi"/>
+          <w:color w:val="000000"/>
+          <w:lang w:eastAsia="da-DK"/>
+        </w:rPr>
+      </w:pPr>
+      <w:bookmarkStart w:id="15" w:name="_GoBack"/>
+      <w:bookmarkEnd w:id="15"/>
+    </w:p>
+    <w:tbl>
+      <w:tblPr>
+        <w:tblStyle w:val="Tabel-Gitter"/>
+        <w:tblW w:w="0" w:type="auto"/>
+        <w:tblLook w:val="04A0" w:firstRow="1" w:lastRow="0" w:firstColumn="1" w:lastColumn="0" w:noHBand="0" w:noVBand="1"/>
+      </w:tblPr>
+      <w:tblGrid>
+        <w:gridCol w:w="3209"/>
+        <w:gridCol w:w="3209"/>
+        <w:gridCol w:w="3210"/>
+      </w:tblGrid>
+      <w:tr>
+        <w:tc>
+          <w:tcPr>
+            <w:tcW w:w="3209" w:type="dxa"/>
+          </w:tcPr>
+          <w:p>
+            <w:pPr>
+              <w:jc w:val="both"/>
+              <w:rPr>
+                <w:rFonts w:eastAsia="Times New Roman" w:cstheme="minorHAnsi"/>
+                <w:color w:val="000000"/>
+                <w:lang w:eastAsia="da-DK"/>
+              </w:rPr>
+            </w:pPr>
+            <w:r>
+              <w:rPr>
+                <w:rFonts w:eastAsia="Times New Roman" w:cstheme="minorHAnsi"/>
+                <w:color w:val="000000"/>
+                <w:lang w:eastAsia="da-DK"/>
+              </w:rPr>
+              <w:t>Elaboration 1</w:t>
+            </w:r>
+          </w:p>
+        </w:tc>
+        <w:tc>
+          <w:tcPr>
+            <w:tcW w:w="3209" w:type="dxa"/>
+          </w:tcPr>
+          <w:p>
+            <w:pPr>
+              <w:jc w:val="both"/>
+              <w:rPr>
+                <w:rFonts w:eastAsia="Times New Roman" w:cstheme="minorHAnsi"/>
+                <w:color w:val="000000"/>
+                <w:lang w:eastAsia="da-DK"/>
+              </w:rPr>
+            </w:pPr>
+            <w:r>
+              <w:rPr>
+                <w:rFonts w:eastAsia="Times New Roman" w:cstheme="minorHAnsi"/>
+                <w:color w:val="000000"/>
+                <w:lang w:eastAsia="da-DK"/>
+              </w:rPr>
+              <w:t xml:space="preserve">Elaboration </w:t>
+            </w:r>
+            <w:r>
+              <w:rPr>
+                <w:rFonts w:eastAsia="Times New Roman" w:cstheme="minorHAnsi"/>
+                <w:color w:val="000000"/>
+                <w:lang w:eastAsia="da-DK"/>
+              </w:rPr>
+              <w:t>2</w:t>
+            </w:r>
+          </w:p>
+        </w:tc>
+        <w:tc>
+          <w:tcPr>
+            <w:tcW w:w="3210" w:type="dxa"/>
+          </w:tcPr>
+          <w:p>
+            <w:pPr>
+              <w:jc w:val="both"/>
+              <w:rPr>
+                <w:rFonts w:eastAsia="Times New Roman" w:cstheme="minorHAnsi"/>
+                <w:color w:val="000000"/>
+                <w:lang w:eastAsia="da-DK"/>
+              </w:rPr>
+            </w:pPr>
+            <w:r>
+              <w:rPr>
+                <w:rFonts w:eastAsia="Times New Roman" w:cstheme="minorHAnsi"/>
+                <w:color w:val="000000"/>
+                <w:lang w:eastAsia="da-DK"/>
+              </w:rPr>
+              <w:t xml:space="preserve">Elaboration </w:t>
+            </w:r>
+            <w:r>
+              <w:rPr>
+                <w:rFonts w:eastAsia="Times New Roman" w:cstheme="minorHAnsi"/>
+                <w:color w:val="000000"/>
+                <w:lang w:eastAsia="da-DK"/>
+              </w:rPr>
+              <w:t>3</w:t>
+            </w:r>
+          </w:p>
+        </w:tc>
+      </w:tr>
+      <w:tr>
+        <w:tc>
+          <w:tcPr>
+            <w:tcW w:w="3209" w:type="dxa"/>
+          </w:tcPr>
+          <w:p>
+            <w:pPr>
+              <w:jc w:val="both"/>
+              <w:rPr>
+                <w:rFonts w:eastAsia="Times New Roman" w:cstheme="minorHAnsi"/>
+                <w:color w:val="000000"/>
+                <w:lang w:eastAsia="da-DK"/>
+              </w:rPr>
+            </w:pPr>
+            <w:r>
+              <w:rPr>
+                <w:rFonts w:eastAsia="Times New Roman" w:cstheme="minorHAnsi"/>
+                <w:color w:val="000000"/>
+                <w:lang w:eastAsia="da-DK"/>
+              </w:rPr>
+              <w:t>#1, #2, #5</w:t>
+            </w:r>
+          </w:p>
+        </w:tc>
+        <w:tc>
+          <w:tcPr>
+            <w:tcW w:w="3209" w:type="dxa"/>
+          </w:tcPr>
+          <w:p>
+            <w:pPr>
+              <w:jc w:val="both"/>
+              <w:rPr>
+                <w:rFonts w:eastAsia="Times New Roman" w:cstheme="minorHAnsi"/>
+                <w:color w:val="000000"/>
+                <w:lang w:eastAsia="da-DK"/>
+              </w:rPr>
+            </w:pPr>
+            <w:r>
+              <w:rPr>
+                <w:rFonts w:eastAsia="Times New Roman" w:cstheme="minorHAnsi"/>
+                <w:color w:val="000000"/>
+                <w:lang w:eastAsia="da-DK"/>
+              </w:rPr>
+              <w:t>#3, #6 #7</w:t>
+            </w:r>
+          </w:p>
+        </w:tc>
+        <w:tc>
+          <w:tcPr>
+            <w:tcW w:w="3210" w:type="dxa"/>
+          </w:tcPr>
+          <w:p>
+            <w:pPr>
+              <w:jc w:val="both"/>
+              <w:rPr>
+                <w:rFonts w:eastAsia="Times New Roman" w:cstheme="minorHAnsi"/>
+                <w:color w:val="000000"/>
+                <w:lang w:eastAsia="da-DK"/>
+              </w:rPr>
+            </w:pPr>
+            <w:r>
+              <w:rPr>
+                <w:rFonts w:eastAsia="Times New Roman" w:cstheme="minorHAnsi"/>
+                <w:color w:val="000000"/>
+                <w:lang w:eastAsia="da-DK"/>
+              </w:rPr>
+              <w:t xml:space="preserve">#4, </w:t>
+            </w:r>
+            <w:r>
+              <w:rPr>
+                <w:rFonts w:eastAsia="Times New Roman" w:cstheme="minorHAnsi"/>
+                <w:color w:val="000000"/>
+                <w:lang w:eastAsia="da-DK"/>
+              </w:rPr>
+              <w:t>#8</w:t>
+            </w:r>
+          </w:p>
+        </w:tc>
+      </w:tr>
+    </w:tbl>
+    <w:p>
+      <w:pPr>
+        <w:spacing w:after="0" w:line="240" w:lineRule="auto"/>
+        <w:jc w:val="both"/>
+        <w:rPr>
+          <w:rFonts w:eastAsia="Times New Roman" w:cstheme="minorHAnsi"/>
+          <w:color w:val="000000"/>
+          <w:lang w:eastAsia="da-DK"/>
+        </w:rPr>
+      </w:pPr>
+    </w:p>
+    <w:p>
+      <w:pPr>
+        <w:rPr>
+          <w:rFonts w:eastAsia="Times New Roman" w:cstheme="minorHAnsi"/>
+          <w:color w:val="000000"/>
+          <w:lang w:eastAsia="da-DK"/>
+        </w:rPr>
+      </w:pPr>
+      <w:r>
+        <w:rPr>
+          <w:rFonts w:eastAsia="Times New Roman" w:cstheme="minorHAnsi"/>
+          <w:color w:val="000000"/>
+          <w:lang w:eastAsia="da-DK"/>
+        </w:rPr>
         <w:br w:type="page"/>
       </w:r>
     </w:p>
@@ -4529,7 +4829,7 @@
           <w:lang w:eastAsia="da-DK"/>
         </w:rPr>
       </w:pPr>
-      <w:bookmarkStart w:id="15" w:name="_Toc529347251"/>
+      <w:bookmarkStart w:id="16" w:name="_Toc529347251"/>
       <w:r>
         <w:rPr>
           <w:rFonts w:eastAsia="Times New Roman"/>
@@ -4545,7 +4845,7 @@
         </w:rPr>
         <w:t xml:space="preserve"> Relation Diagram (ERD)</w:t>
       </w:r>
-      <w:bookmarkEnd w:id="15"/>
+      <w:bookmarkEnd w:id="16"/>
     </w:p>
     <w:p>
       <w:pPr>
@@ -5650,12 +5950,12 @@
       <w:r>
         <w:br w:type="page"/>
       </w:r>
-      <w:bookmarkStart w:id="16" w:name="_Toc529347252"/>
+      <w:bookmarkStart w:id="17" w:name="_Toc529347252"/>
       <w:r>
         <w:lastRenderedPageBreak/>
         <w:t>Mapping</w:t>
       </w:r>
-      <w:bookmarkEnd w:id="16"/>
+      <w:bookmarkEnd w:id="17"/>
     </w:p>
     <w:p>
       <w:pPr>
@@ -6023,7 +6323,7 @@
       <w:pPr>
         <w:pStyle w:val="Overskrift1"/>
       </w:pPr>
-      <w:bookmarkStart w:id="17" w:name="_Toc529347253"/>
+      <w:bookmarkStart w:id="18" w:name="_Toc529347253"/>
       <w:r>
         <w:lastRenderedPageBreak/>
         <w:t>Database</w:t>
@@ -6034,7 +6334,7 @@
       <w:r>
         <w:t>valg</w:t>
       </w:r>
-      <w:bookmarkEnd w:id="17"/>
+      <w:bookmarkEnd w:id="18"/>
     </w:p>
     <w:p>
       <w:pPr>
@@ -6059,14 +6359,14 @@
       <w:pPr>
         <w:pStyle w:val="Overskrift1"/>
       </w:pPr>
-      <w:bookmarkStart w:id="18" w:name="_Toc529347254"/>
+      <w:bookmarkStart w:id="19" w:name="_Toc529347254"/>
       <w:r>
         <w:t>Data Definition Language</w:t>
       </w:r>
       <w:r>
         <w:t xml:space="preserve"> (DDL)</w:t>
       </w:r>
-      <w:bookmarkEnd w:id="18"/>
+      <w:bookmarkEnd w:id="19"/>
     </w:p>
     <w:p>
       <w:pPr>
@@ -6177,8 +6477,6 @@
       <w:r>
         <w:t>, til at kunne foretage nogle visuelle test, der bekræfter mit arbejde.</w:t>
       </w:r>
-      <w:bookmarkStart w:id="19" w:name="_GoBack"/>
-      <w:bookmarkEnd w:id="19"/>
     </w:p>
     <w:p>
       <w:r>
@@ -6626,6 +6924,92 @@
     </w:lvl>
   </w:abstractNum>
   <w:abstractNum w:abstractNumId="3" w15:restartNumberingAfterBreak="0">
+    <w:nsid w:val="3D814B67"/>
+    <w:multiLevelType w:val="hybridMultilevel"/>
+    <w:tmpl w:val="0528135C"/>
+    <w:lvl w:ilvl="0" w:tplc="0406000F">
+      <w:start w:val="1"/>
+      <w:numFmt w:val="decimal"/>
+      <w:lvlText w:val="%1."/>
+      <w:lvlJc w:val="left"/>
+      <w:pPr>
+        <w:ind w:left="720" w:hanging="360"/>
+      </w:pPr>
+    </w:lvl>
+    <w:lvl w:ilvl="1" w:tplc="04060019" w:tentative="1">
+      <w:start w:val="1"/>
+      <w:numFmt w:val="lowerLetter"/>
+      <w:lvlText w:val="%2."/>
+      <w:lvlJc w:val="left"/>
+      <w:pPr>
+        <w:ind w:left="1440" w:hanging="360"/>
+      </w:pPr>
+    </w:lvl>
+    <w:lvl w:ilvl="2" w:tplc="0406001B" w:tentative="1">
+      <w:start w:val="1"/>
+      <w:numFmt w:val="lowerRoman"/>
+      <w:lvlText w:val="%3."/>
+      <w:lvlJc w:val="right"/>
+      <w:pPr>
+        <w:ind w:left="2160" w:hanging="180"/>
+      </w:pPr>
+    </w:lvl>
+    <w:lvl w:ilvl="3" w:tplc="0406000F" w:tentative="1">
+      <w:start w:val="1"/>
+      <w:numFmt w:val="decimal"/>
+      <w:lvlText w:val="%4."/>
+      <w:lvlJc w:val="left"/>
+      <w:pPr>
+        <w:ind w:left="2880" w:hanging="360"/>
+      </w:pPr>
+    </w:lvl>
+    <w:lvl w:ilvl="4" w:tplc="04060019" w:tentative="1">
+      <w:start w:val="1"/>
+      <w:numFmt w:val="lowerLetter"/>
+      <w:lvlText w:val="%5."/>
+      <w:lvlJc w:val="left"/>
+      <w:pPr>
+        <w:ind w:left="3600" w:hanging="360"/>
+      </w:pPr>
+    </w:lvl>
+    <w:lvl w:ilvl="5" w:tplc="0406001B" w:tentative="1">
+      <w:start w:val="1"/>
+      <w:numFmt w:val="lowerRoman"/>
+      <w:lvlText w:val="%6."/>
+      <w:lvlJc w:val="right"/>
+      <w:pPr>
+        <w:ind w:left="4320" w:hanging="180"/>
+      </w:pPr>
+    </w:lvl>
+    <w:lvl w:ilvl="6" w:tplc="0406000F" w:tentative="1">
+      <w:start w:val="1"/>
+      <w:numFmt w:val="decimal"/>
+      <w:lvlText w:val="%7."/>
+      <w:lvlJc w:val="left"/>
+      <w:pPr>
+        <w:ind w:left="5040" w:hanging="360"/>
+      </w:pPr>
+    </w:lvl>
+    <w:lvl w:ilvl="7" w:tplc="04060019" w:tentative="1">
+      <w:start w:val="1"/>
+      <w:numFmt w:val="lowerLetter"/>
+      <w:lvlText w:val="%8."/>
+      <w:lvlJc w:val="left"/>
+      <w:pPr>
+        <w:ind w:left="5760" w:hanging="360"/>
+      </w:pPr>
+    </w:lvl>
+    <w:lvl w:ilvl="8" w:tplc="0406001B" w:tentative="1">
+      <w:start w:val="1"/>
+      <w:numFmt w:val="lowerRoman"/>
+      <w:lvlText w:val="%9."/>
+      <w:lvlJc w:val="right"/>
+      <w:pPr>
+        <w:ind w:left="6480" w:hanging="180"/>
+      </w:pPr>
+    </w:lvl>
+  </w:abstractNum>
+  <w:abstractNum w:abstractNumId="4" w15:restartNumberingAfterBreak="0">
     <w:nsid w:val="4CB9184A"/>
     <w:multiLevelType w:val="hybridMultilevel"/>
     <w:tmpl w:val="EE80285E"/>
@@ -6711,8 +7095,94 @@
       </w:pPr>
     </w:lvl>
   </w:abstractNum>
+  <w:abstractNum w:abstractNumId="5" w15:restartNumberingAfterBreak="0">
+    <w:nsid w:val="6E6C0277"/>
+    <w:multiLevelType w:val="hybridMultilevel"/>
+    <w:tmpl w:val="8FCAA592"/>
+    <w:lvl w:ilvl="0" w:tplc="0406000F">
+      <w:start w:val="1"/>
+      <w:numFmt w:val="decimal"/>
+      <w:lvlText w:val="%1."/>
+      <w:lvlJc w:val="left"/>
+      <w:pPr>
+        <w:ind w:left="774" w:hanging="360"/>
+      </w:pPr>
+    </w:lvl>
+    <w:lvl w:ilvl="1" w:tplc="04060019" w:tentative="1">
+      <w:start w:val="1"/>
+      <w:numFmt w:val="lowerLetter"/>
+      <w:lvlText w:val="%2."/>
+      <w:lvlJc w:val="left"/>
+      <w:pPr>
+        <w:ind w:left="1494" w:hanging="360"/>
+      </w:pPr>
+    </w:lvl>
+    <w:lvl w:ilvl="2" w:tplc="0406001B" w:tentative="1">
+      <w:start w:val="1"/>
+      <w:numFmt w:val="lowerRoman"/>
+      <w:lvlText w:val="%3."/>
+      <w:lvlJc w:val="right"/>
+      <w:pPr>
+        <w:ind w:left="2214" w:hanging="180"/>
+      </w:pPr>
+    </w:lvl>
+    <w:lvl w:ilvl="3" w:tplc="0406000F" w:tentative="1">
+      <w:start w:val="1"/>
+      <w:numFmt w:val="decimal"/>
+      <w:lvlText w:val="%4."/>
+      <w:lvlJc w:val="left"/>
+      <w:pPr>
+        <w:ind w:left="2934" w:hanging="360"/>
+      </w:pPr>
+    </w:lvl>
+    <w:lvl w:ilvl="4" w:tplc="04060019" w:tentative="1">
+      <w:start w:val="1"/>
+      <w:numFmt w:val="lowerLetter"/>
+      <w:lvlText w:val="%5."/>
+      <w:lvlJc w:val="left"/>
+      <w:pPr>
+        <w:ind w:left="3654" w:hanging="360"/>
+      </w:pPr>
+    </w:lvl>
+    <w:lvl w:ilvl="5" w:tplc="0406001B" w:tentative="1">
+      <w:start w:val="1"/>
+      <w:numFmt w:val="lowerRoman"/>
+      <w:lvlText w:val="%6."/>
+      <w:lvlJc w:val="right"/>
+      <w:pPr>
+        <w:ind w:left="4374" w:hanging="180"/>
+      </w:pPr>
+    </w:lvl>
+    <w:lvl w:ilvl="6" w:tplc="0406000F" w:tentative="1">
+      <w:start w:val="1"/>
+      <w:numFmt w:val="decimal"/>
+      <w:lvlText w:val="%7."/>
+      <w:lvlJc w:val="left"/>
+      <w:pPr>
+        <w:ind w:left="5094" w:hanging="360"/>
+      </w:pPr>
+    </w:lvl>
+    <w:lvl w:ilvl="7" w:tplc="04060019" w:tentative="1">
+      <w:start w:val="1"/>
+      <w:numFmt w:val="lowerLetter"/>
+      <w:lvlText w:val="%8."/>
+      <w:lvlJc w:val="left"/>
+      <w:pPr>
+        <w:ind w:left="5814" w:hanging="360"/>
+      </w:pPr>
+    </w:lvl>
+    <w:lvl w:ilvl="8" w:tplc="0406001B" w:tentative="1">
+      <w:start w:val="1"/>
+      <w:numFmt w:val="lowerRoman"/>
+      <w:lvlText w:val="%9."/>
+      <w:lvlJc w:val="right"/>
+      <w:pPr>
+        <w:ind w:left="6534" w:hanging="180"/>
+      </w:pPr>
+    </w:lvl>
+  </w:abstractNum>
   <w:num w:numId="1">
-    <w:abstractNumId w:val="3"/>
+    <w:abstractNumId w:val="4"/>
   </w:num>
   <w:num w:numId="2">
     <w:abstractNumId w:val="0"/>
@@ -6722,6 +7192,12 @@
   </w:num>
   <w:num w:numId="4">
     <w:abstractNumId w:val="1"/>
+  </w:num>
+  <w:num w:numId="5">
+    <w:abstractNumId w:val="5"/>
+  </w:num>
+  <w:num w:numId="6">
+    <w:abstractNumId w:val="3"/>
   </w:num>
 </w:numbering>
 </file>
@@ -7492,6 +7968,25 @@
       <w:u w:val="single"/>
     </w:rPr>
   </w:style>
+  <w:style w:type="table" w:styleId="Tabel-Gitter">
+    <w:name w:val="Table Grid"/>
+    <w:basedOn w:val="Tabel-Normal"/>
+    <w:uiPriority w:val="39"/>
+    <w:rsid w:val="003B7BC8"/>
+    <w:pPr>
+      <w:spacing w:after="0" w:line="240" w:lineRule="auto"/>
+    </w:pPr>
+    <w:tblPr>
+      <w:tblBorders>
+        <w:top w:val="single" w:sz="4" w:space="0" w:color="auto"/>
+        <w:left w:val="single" w:sz="4" w:space="0" w:color="auto"/>
+        <w:bottom w:val="single" w:sz="4" w:space="0" w:color="auto"/>
+        <w:right w:val="single" w:sz="4" w:space="0" w:color="auto"/>
+        <w:insideH w:val="single" w:sz="4" w:space="0" w:color="auto"/>
+        <w:insideV w:val="single" w:sz="4" w:space="0" w:color="auto"/>
+      </w:tblBorders>
+    </w:tblPr>
+  </w:style>
 </w:styles>
 </file>
 
@@ -7795,7 +8290,7 @@
 </file>
 
 <file path=customXml/itemProps1.xml><?xml version="1.0" encoding="utf-8"?>
-<ds:datastoreItem xmlns:ds="http://schemas.openxmlformats.org/officeDocument/2006/customXml" ds:itemID="{5D80A1ED-F1D0-4211-9100-8F718EAA00FB}">
+<ds:datastoreItem xmlns:ds="http://schemas.openxmlformats.org/officeDocument/2006/customXml" ds:itemID="{F6D2A88C-DE27-47D7-A910-3CAEB2D4B29F}">
   <ds:schemaRefs>
     <ds:schemaRef ds:uri="http://schemas.openxmlformats.org/officeDocument/2006/bibliography"/>
   </ds:schemaRefs>

</xml_diff>

<commit_message>
luk fil før commit
</commit_message>
<xml_diff>
--- a/Content/Rapport/Afsluttende-Eksamens-Rapport.docx
+++ b/Content/Rapport/Afsluttende-Eksamens-Rapport.docx
@@ -4513,6 +4513,8 @@
           <w:lang w:eastAsia="da-DK"/>
         </w:rPr>
       </w:pPr>
+      <w:bookmarkStart w:id="15" w:name="_GoBack"/>
+      <w:bookmarkEnd w:id="15"/>
       <w:r>
         <w:rPr>
           <w:rFonts w:eastAsia="Times New Roman"/>
@@ -4612,8 +4614,6 @@
           <w:lang w:eastAsia="da-DK"/>
         </w:rPr>
       </w:pPr>
-      <w:bookmarkStart w:id="15" w:name="_GoBack"/>
-      <w:bookmarkEnd w:id="15"/>
     </w:p>
     <w:tbl>
       <w:tblPr>
@@ -6472,7 +6472,13 @@
         <w:jc w:val="both"/>
       </w:pPr>
       <w:r>
-        <w:t>Jeg har gennem arbejdet med Entity Relation Diagram og Mapping, lavet et bud på hvordan databasen kommer til at se ud. Til databasen er der også lavet DDL og en smule Mockup data</w:t>
+        <w:t>Jeg har gennem</w:t>
+      </w:r>
+      <w:r>
+        <w:t>,</w:t>
+      </w:r>
+      <w:r>
+        <w:t xml:space="preserve"> arbejdet med Entity Relation Diagram og Mapping, lavet et bud på hvordan databasen kommer til at se ud. Til databasen er der også lavet DDL og en smule Mockup data</w:t>
       </w:r>
       <w:r>
         <w:t>, til at kunne foretage nogle visuelle test, der bekræfter mit arbejde.</w:t>
@@ -8290,7 +8296,7 @@
 </file>
 
 <file path=customXml/itemProps1.xml><?xml version="1.0" encoding="utf-8"?>
-<ds:datastoreItem xmlns:ds="http://schemas.openxmlformats.org/officeDocument/2006/customXml" ds:itemID="{F6D2A88C-DE27-47D7-A910-3CAEB2D4B29F}">
+<ds:datastoreItem xmlns:ds="http://schemas.openxmlformats.org/officeDocument/2006/customXml" ds:itemID="{81A7A764-17C0-40C5-80C5-D3ECB574555D}">
   <ds:schemaRefs>
     <ds:schemaRef ds:uri="http://schemas.openxmlformats.org/officeDocument/2006/bibliography"/>
   </ds:schemaRefs>

</xml_diff>

<commit_message>
tirsdags arbejde på skolen
</commit_message>
<xml_diff>
--- a/Content/Rapport/Afsluttende-Eksamens-Rapport.docx
+++ b/Content/Rapport/Afsluttende-Eksamens-Rapport.docx
@@ -30,7 +30,7 @@
           <w:noProof/>
         </w:rPr>
         <w:drawing>
-          <wp:anchor distT="0" distB="0" distL="114300" distR="114300" simplePos="0" relativeHeight="251653119" behindDoc="1" locked="0" layoutInCell="1" allowOverlap="1">
+          <wp:anchor distT="0" distB="0" distL="114300" distR="114300" simplePos="0" relativeHeight="251652095" behindDoc="1" locked="0" layoutInCell="1" allowOverlap="1">
             <wp:simplePos x="0" y="0"/>
             <wp:positionH relativeFrom="column">
               <wp:posOffset>-5551492</wp:posOffset>
@@ -5605,36 +5605,14 @@
       <w:r>
         <w:t xml:space="preserve">Tabel </w:t>
       </w:r>
-      <w:r>
-        <w:rPr>
-          <w:noProof/>
-        </w:rPr>
-        <w:fldChar w:fldCharType="begin"/>
-      </w:r>
-      <w:r>
-        <w:rPr>
-          <w:noProof/>
-        </w:rPr>
-        <w:instrText xml:space="preserve"> SEQ Tabel \* ARABIC </w:instrText>
-      </w:r>
-      <w:r>
-        <w:rPr>
-          <w:noProof/>
-        </w:rPr>
-        <w:fldChar w:fldCharType="separate"/>
-      </w:r>
-      <w:r>
-        <w:rPr>
-          <w:noProof/>
-        </w:rPr>
-        <w:t>1</w:t>
-      </w:r>
-      <w:r>
-        <w:rPr>
-          <w:noProof/>
-        </w:rPr>
-        <w:fldChar w:fldCharType="end"/>
-      </w:r>
+      <w:fldSimple w:instr=" SEQ Tabel \* ARABIC ">
+        <w:r>
+          <w:rPr>
+            <w:noProof/>
+          </w:rPr>
+          <w:t>1</w:t>
+        </w:r>
+      </w:fldSimple>
       <w:r>
         <w:t>. Brief Use Cases</w:t>
       </w:r>
@@ -7001,7 +6979,7 @@
         <mc:AlternateContent>
           <mc:Choice Requires="wpg">
             <w:drawing>
-              <wp:anchor distT="0" distB="0" distL="114300" distR="114300" simplePos="0" relativeHeight="251664384" behindDoc="0" locked="0" layoutInCell="1" allowOverlap="1">
+              <wp:anchor distT="0" distB="0" distL="114300" distR="114300" simplePos="0" relativeHeight="251663360" behindDoc="0" locked="0" layoutInCell="1" allowOverlap="1">
                 <wp:simplePos x="0" y="0"/>
                 <wp:positionH relativeFrom="margin">
                   <wp:align>center</wp:align>
@@ -7138,7 +7116,7 @@
                                 <w:rPr>
                                   <w:noProof/>
                                 </w:rPr>
-                                <w:t>4</w:t>
+                                <w:t>3</w:t>
                               </w:r>
                               <w:r>
                                 <w:rPr>
@@ -7173,7 +7151,7 @@
           </mc:Choice>
           <mc:Fallback>
             <w:pict>
-              <v:group id="Gruppe 18" o:spid="_x0000_s1035" style="position:absolute;left:0;text-align:left;margin-left:0;margin-top:51.95pt;width:444.5pt;height:483.5pt;z-index:251664384;mso-position-horizontal:center;mso-position-horizontal-relative:margin;mso-position-vertical-relative:text;mso-width-relative:margin;mso-height-relative:margin" coordsize="54133,58356" o:gfxdata="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">
+              <v:group id="Gruppe 18" o:spid="_x0000_s1035" style="position:absolute;left:0;text-align:left;margin-left:0;margin-top:51.95pt;width:444.5pt;height:483.5pt;z-index:251663360;mso-position-horizontal:center;mso-position-horizontal-relative:margin;mso-position-vertical-relative:text;mso-width-relative:margin;mso-height-relative:margin" coordsize="54133,58356" o:gfxdata="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">
                 <v:shape id="Billede 14" o:spid="_x0000_s1036" type="#_x0000_t75" style="position:absolute;width:54133;height:55118;visibility:visible;mso-wrap-style:square" o:gfxdata="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" filled="t" fillcolor="#ededed" stroked="t" strokecolor="white" strokeweight="7pt">
                   <v:stroke endcap="square"/>
                   <v:imagedata r:id="rId16" o:title=""/>
@@ -7216,7 +7194,7 @@
                           <w:rPr>
                             <w:noProof/>
                           </w:rPr>
-                          <w:t>4</w:t>
+                          <w:t>3</w:t>
                         </w:r>
                         <w:r>
                           <w:rPr>
@@ -7395,80 +7373,473 @@
     <w:p>
       <w:pPr>
         <w:pStyle w:val="Overskrift1"/>
-        <w:rPr>
-          <w:lang w:val="en-US"/>
-        </w:rPr>
       </w:pPr>
       <w:bookmarkStart w:id="22" w:name="_Toc529777241"/>
       <w:r>
-        <w:rPr>
-          <w:lang w:val="en-US"/>
-        </w:rPr>
         <w:lastRenderedPageBreak/>
         <w:t>Elaboration</w:t>
       </w:r>
       <w:bookmarkEnd w:id="22"/>
     </w:p>
     <w:p>
+      <w:pPr>
+        <w:jc w:val="both"/>
+      </w:pPr>
+      <w:r>
+        <w:t>Elaboration fasen er en del af Unified Process, det er her at en stor del af analyse arbejdet til selve applikationen kommer til at foregå. Mange af de ting der er blevet arbejdet og fundet frem til i Inception fasen, vil nu blive uddybet og bearbejdet.</w:t>
+      </w:r>
+    </w:p>
+    <w:p>
+      <w:pPr>
+        <w:jc w:val="both"/>
+      </w:pPr>
+      <w:r>
+        <w:t xml:space="preserve">Elaboration fasen er, for dette projekt, blevet delt op i tre iterationer. </w:t>
+      </w:r>
+      <w:r>
+        <w:t>jeg vil analysere de mest kritiske funktionaliteter i første iteration, ved at få bearbejdet disse funktionaliteter tidligt i processen kan jeg bedre få et billede af om projektet kan blive gennemført med et tilfredsstillende resultat. Nogle Use Cases kan også være afhængig af, at andre Use Cases er blevet lavet færdige, så derfor skal disse også lavet tidligt i processen.</w:t>
+      </w:r>
+    </w:p>
+    <w:p>
+      <w:pPr>
+        <w:jc w:val="both"/>
+      </w:pPr>
+      <w:r>
+        <w:t>Mit mål med hver iteration er at dokumentere og implementere de prioriterede Brief Use Cases. For at opnå dette har jeg i næste afsnit beskrevet, hvorledes jeg vil håndtere det og hvilke værktøjer jeg vil benytte.</w:t>
+      </w:r>
+    </w:p>
+    <w:p>
+      <w:pPr>
+        <w:pStyle w:val="Overskrift2"/>
+      </w:pPr>
+      <w:r>
+        <w:t>Iteration 1</w:t>
+      </w:r>
+    </w:p>
+    <w:p>
+      <w:pPr>
+        <w:jc w:val="both"/>
+      </w:pPr>
+      <w:r>
+        <w:t xml:space="preserve">I modsætning til </w:t>
+      </w:r>
+      <w:r>
+        <w:t>I</w:t>
+      </w:r>
+      <w:r>
+        <w:t xml:space="preserve">nception fasen, som gik meget på at skulle forstå og finde frem til funktionaliteter af programmet, så vil der i </w:t>
+      </w:r>
+      <w:r>
+        <w:t>E</w:t>
+      </w:r>
+      <w:r>
+        <w:t xml:space="preserve">laboration fasen også være en del analyse arbejdet. </w:t>
+      </w:r>
+    </w:p>
+    <w:p>
+      <w:pPr>
+        <w:jc w:val="both"/>
+      </w:pPr>
+      <w:r>
+        <w:t xml:space="preserve">Jeg </w:t>
+      </w:r>
+      <w:r>
+        <w:t>vil</w:t>
+      </w:r>
+      <w:r>
+        <w:t xml:space="preserve"> lave Fully Dressed Use Cases af de prioriterede Brief Use Cases, </w:t>
+      </w:r>
+      <w:r>
+        <w:t>til</w:t>
+      </w:r>
+      <w:r>
+        <w:t xml:space="preserve"> denne første Elaboration iteration. Jeg vil Lave System Sekvens Diagrammer for </w:t>
+      </w:r>
+      <w:r>
+        <w:t xml:space="preserve">enkelte Fully Dressed Use Cases for at kunne danne mig et billede af hvordan interaktionen mellem program og database ser ud. </w:t>
+      </w:r>
+    </w:p>
+    <w:p>
+      <w:pPr>
+        <w:jc w:val="both"/>
+      </w:pPr>
       <w:r>
         <w:t xml:space="preserve">I </w:t>
       </w:r>
+      <w:r>
+        <w:t>denne</w:t>
+      </w:r>
+      <w:r>
+        <w:t xml:space="preserve"> fase vil j</w:t>
+      </w:r>
+      <w:r>
+        <w:t xml:space="preserve">eg </w:t>
+      </w:r>
+      <w:r>
+        <w:t xml:space="preserve">også komme med bud på hvordan programmet kommer til at se ud, ved hjælp af </w:t>
+      </w:r>
       <w:proofErr w:type="spellStart"/>
       <w:r>
-        <w:t>elaboration</w:t>
+        <w:t>M</w:t>
+      </w:r>
+      <w:r>
+        <w:t>ock</w:t>
+      </w:r>
+      <w:r>
+        <w:t>U</w:t>
+      </w:r>
+      <w:r>
+        <w:t>ps</w:t>
       </w:r>
       <w:proofErr w:type="spellEnd"/>
       <w:r>
-        <w:t xml:space="preserve"> fasen vil j</w:t>
-      </w:r>
-      <w:r>
-        <w:t xml:space="preserve">eg lave </w:t>
+        <w:t xml:space="preserve">. Disse </w:t>
       </w:r>
       <w:proofErr w:type="spellStart"/>
       <w:r>
-        <w:t>mockups</w:t>
+        <w:t>MockUps</w:t>
       </w:r>
       <w:proofErr w:type="spellEnd"/>
       <w:r>
-        <w:t xml:space="preserve"> af de forskellige prioriterede Brief Use Cases og få dem kodet op i med GUI i WPF.</w:t>
-      </w:r>
-      <w:bookmarkStart w:id="23" w:name="_GoBack"/>
+        <w:t xml:space="preserve"> bliver lavet af </w:t>
+      </w:r>
+      <w:r>
+        <w:t xml:space="preserve">de forskellige prioriterede Brief Use Cases </w:t>
+      </w:r>
+      <w:r>
+        <w:t>det vil gøre arbejdet lettere</w:t>
+      </w:r>
+      <w:r>
+        <w:t>,</w:t>
+      </w:r>
+      <w:r>
+        <w:t xml:space="preserve"> når </w:t>
+      </w:r>
+      <w:r>
+        <w:t>jeg</w:t>
+      </w:r>
+      <w:r>
+        <w:t xml:space="preserve"> skal til og lavet GUI i WPF</w:t>
+      </w:r>
+      <w:r>
+        <w:t>.</w:t>
+      </w:r>
+    </w:p>
+    <w:p/>
+    <w:p>
+      <w:pPr>
+        <w:pStyle w:val="Overskrift2"/>
+      </w:pPr>
+      <w:bookmarkStart w:id="23" w:name="_Toc529777242"/>
+      <w:r>
+        <w:t>Fully Dressed Use Cases.</w:t>
+      </w:r>
       <w:bookmarkEnd w:id="23"/>
     </w:p>
-    <w:p/>
-    <w:p>
-      <w:pPr>
-        <w:pStyle w:val="Overskrift2"/>
+    <w:p>
+      <w:pPr>
+        <w:jc w:val="both"/>
+      </w:pPr>
+      <w:r>
+        <w:t xml:space="preserve">Jeg har lavet disse Fully Dressed Use Cases for bedre at kunne danne mig et overblik over hvordan applikationen kommer til at se ud rent design mæssig. Jeg har kort noteret i min dagbog, hvilke tanker eller udfordringer der er på dette stadie, det er lidt ligesom hønen og ægget, hvad kommer først, men jeg tror ikke at det gælder om at komme først med noget her, men mere at få det til at spille sammen i en større sammenhæng. </w:t>
+      </w:r>
+      <w:r>
+        <w:t xml:space="preserve">Med det sagt betyder det at der har været mange ændringer i Fully Dressed Use Cases og </w:t>
+      </w:r>
+      <w:proofErr w:type="spellStart"/>
+      <w:r>
+        <w:t>MockUps</w:t>
+      </w:r>
+      <w:proofErr w:type="spellEnd"/>
+      <w:r>
+        <w:t>.</w:t>
+      </w:r>
+    </w:p>
+    <w:p>
+      <w:pPr>
+        <w:jc w:val="both"/>
+      </w:pPr>
+      <w:r>
+        <w:t xml:space="preserve">Jeg har under denne proces samtidigt tænkt meget over hvordan at programmet bliver bygget op design mæssig og hvordan det kommer til at give den bedste, bruger oplevelse, i anvendelsen af </w:t>
+      </w:r>
+      <w:r>
+        <w:t>applikationen</w:t>
+      </w:r>
+      <w:r>
+        <w:t xml:space="preserve">. </w:t>
+      </w:r>
+    </w:p>
+    <w:p>
+      <w:r>
+        <w:t>Af de prioriterede Brief Use Cases har jeg lavet 3 Fully Dressed Use Cases i denne iteration</w:t>
+      </w:r>
+    </w:p>
+    <w:p>
+      <w:pPr>
+        <w:pStyle w:val="Listeafsnit"/>
+        <w:numPr>
+          <w:ilvl w:val="0"/>
+          <w:numId w:val="12"/>
+        </w:numPr>
+      </w:pPr>
+      <w:r>
+        <w:rPr>
+          <w:rFonts w:eastAsia="Times New Roman" w:cstheme="minorHAnsi"/>
+          <w:color w:val="000000"/>
+          <w:lang w:eastAsia="da-DK"/>
+        </w:rPr>
+        <w:t xml:space="preserve"># 1 - </w:t>
+      </w:r>
+      <w:r>
+        <w:rPr>
+          <w:rFonts w:eastAsia="Times New Roman" w:cstheme="minorHAnsi"/>
+          <w:color w:val="000000"/>
+          <w:lang w:eastAsia="da-DK"/>
+        </w:rPr>
+        <w:t>Modtage fejlmeddelelser på en ventilator</w:t>
+      </w:r>
+      <w:r>
+        <w:rPr>
+          <w:rFonts w:eastAsia="Times New Roman" w:cstheme="minorHAnsi"/>
+          <w:color w:val="000000"/>
+          <w:lang w:eastAsia="da-DK"/>
+        </w:rPr>
+        <w:t>.</w:t>
+      </w:r>
+      <w:r>
+        <w:rPr>
+          <w:rFonts w:eastAsia="Times New Roman" w:cstheme="minorHAnsi"/>
+          <w:color w:val="000000"/>
+          <w:lang w:eastAsia="da-DK"/>
+        </w:rPr>
+        <w:t xml:space="preserve"> </w:t>
+      </w:r>
+      <w:r>
+        <w:rPr>
+          <w:rFonts w:eastAsia="Times New Roman" w:cstheme="minorHAnsi"/>
+          <w:i/>
+          <w:color w:val="000000"/>
+          <w:lang w:eastAsia="da-DK"/>
+        </w:rPr>
+        <w:t>Tabel 2.</w:t>
+      </w:r>
+    </w:p>
+    <w:p>
+      <w:pPr>
+        <w:pStyle w:val="Listeafsnit"/>
+        <w:numPr>
+          <w:ilvl w:val="0"/>
+          <w:numId w:val="12"/>
+        </w:numPr>
+      </w:pPr>
+      <w:r>
+        <w:rPr>
+          <w:rFonts w:eastAsia="Times New Roman" w:cstheme="minorHAnsi"/>
+          <w:color w:val="000000"/>
+          <w:lang w:eastAsia="da-DK"/>
+        </w:rPr>
+        <w:t xml:space="preserve"># 2 - </w:t>
+      </w:r>
+      <w:r>
+        <w:rPr>
+          <w:rFonts w:eastAsia="Times New Roman" w:cstheme="minorHAnsi"/>
+          <w:color w:val="000000"/>
+          <w:lang w:eastAsia="da-DK"/>
+        </w:rPr>
+        <w:t>Se en hurtig fejl status for en ventilator.</w:t>
+      </w:r>
+      <w:r>
+        <w:rPr>
+          <w:rFonts w:eastAsia="Times New Roman" w:cstheme="minorHAnsi"/>
+          <w:color w:val="000000"/>
+          <w:lang w:eastAsia="da-DK"/>
+        </w:rPr>
+        <w:t xml:space="preserve"> </w:t>
+      </w:r>
+      <w:r>
+        <w:rPr>
+          <w:rFonts w:eastAsia="Times New Roman" w:cstheme="minorHAnsi"/>
+          <w:i/>
+          <w:color w:val="000000"/>
+          <w:lang w:eastAsia="da-DK"/>
+        </w:rPr>
+        <w:t>Tabel 3.</w:t>
+      </w:r>
+    </w:p>
+    <w:p>
+      <w:pPr>
+        <w:pStyle w:val="Listeafsnit"/>
+        <w:numPr>
+          <w:ilvl w:val="0"/>
+          <w:numId w:val="12"/>
+        </w:numPr>
+        <w:rPr>
+          <w:rFonts w:eastAsia="Times New Roman" w:cstheme="minorHAnsi"/>
+          <w:color w:val="000000"/>
+          <w:lang w:eastAsia="da-DK"/>
+        </w:rPr>
+      </w:pPr>
+      <w:r>
+        <w:rPr>
+          <w:rFonts w:eastAsia="Times New Roman" w:cstheme="minorHAnsi"/>
+          <w:color w:val="000000"/>
+          <w:lang w:eastAsia="da-DK"/>
+        </w:rPr>
+        <w:t xml:space="preserve"># 5 - </w:t>
+      </w:r>
+      <w:r>
+        <w:rPr>
+          <w:rFonts w:eastAsia="Times New Roman" w:cstheme="minorHAnsi"/>
+          <w:color w:val="000000"/>
+          <w:lang w:eastAsia="da-DK"/>
+        </w:rPr>
+        <w:t>G</w:t>
+      </w:r>
+      <w:r>
+        <w:rPr>
+          <w:rFonts w:eastAsia="Times New Roman" w:cstheme="minorHAnsi"/>
+          <w:color w:val="000000"/>
+          <w:lang w:eastAsia="da-DK"/>
+        </w:rPr>
+        <w:t>enerere</w:t>
+      </w:r>
+      <w:r>
+        <w:rPr>
+          <w:rFonts w:eastAsia="Times New Roman" w:cstheme="minorHAnsi"/>
+          <w:color w:val="000000"/>
+          <w:lang w:eastAsia="da-DK"/>
+        </w:rPr>
+        <w:t xml:space="preserve"> </w:t>
+      </w:r>
+      <w:proofErr w:type="spellStart"/>
+      <w:r>
+        <w:rPr>
+          <w:rFonts w:eastAsia="Times New Roman" w:cstheme="minorHAnsi"/>
+          <w:color w:val="000000"/>
+          <w:lang w:eastAsia="da-DK"/>
+        </w:rPr>
+        <w:t>m</w:t>
+      </w:r>
+      <w:r>
+        <w:rPr>
+          <w:rFonts w:eastAsia="Times New Roman" w:cstheme="minorHAnsi"/>
+          <w:color w:val="000000"/>
+          <w:lang w:eastAsia="da-DK"/>
+        </w:rPr>
+        <w:t>ock</w:t>
+      </w:r>
+      <w:proofErr w:type="spellEnd"/>
+      <w:r>
+        <w:rPr>
+          <w:rFonts w:eastAsia="Times New Roman" w:cstheme="minorHAnsi"/>
+          <w:color w:val="000000"/>
+          <w:lang w:eastAsia="da-DK"/>
+        </w:rPr>
+        <w:t xml:space="preserve"> data til demonstration.</w:t>
+      </w:r>
+      <w:r>
+        <w:rPr>
+          <w:rFonts w:eastAsia="Times New Roman" w:cstheme="minorHAnsi"/>
+          <w:color w:val="000000"/>
+          <w:lang w:eastAsia="da-DK"/>
+        </w:rPr>
+        <w:t xml:space="preserve"> </w:t>
+      </w:r>
+      <w:r>
+        <w:rPr>
+          <w:rFonts w:eastAsia="Times New Roman" w:cstheme="minorHAnsi"/>
+          <w:i/>
+          <w:color w:val="000000"/>
+          <w:lang w:eastAsia="da-DK"/>
+        </w:rPr>
+        <w:t>Tabel 4.</w:t>
+      </w:r>
+    </w:p>
+    <w:p>
+      <w:pPr>
+        <w:rPr>
+          <w:rFonts w:eastAsia="Times New Roman" w:cstheme="minorHAnsi"/>
+          <w:color w:val="000000"/>
+          <w:lang w:eastAsia="da-DK"/>
+        </w:rPr>
+      </w:pPr>
+      <w:r>
+        <w:rPr>
+          <w:rFonts w:eastAsia="Times New Roman" w:cstheme="minorHAnsi"/>
+          <w:color w:val="000000"/>
+          <w:lang w:eastAsia="da-DK"/>
+        </w:rPr>
+        <w:br w:type="page"/>
+      </w:r>
+    </w:p>
+    <w:p>
+      <w:pPr>
+        <w:pStyle w:val="Listeafsnit"/>
+      </w:pPr>
+    </w:p>
+    <w:p>
+      <w:pPr>
+        <w:pStyle w:val="Billedtekst"/>
+        <w:keepNext/>
         <w:rPr>
           <w:lang w:val="en-US"/>
         </w:rPr>
       </w:pPr>
-      <w:bookmarkStart w:id="24" w:name="_Toc529777242"/>
+      <w:proofErr w:type="spellStart"/>
       <w:r>
         <w:rPr>
           <w:lang w:val="en-US"/>
         </w:rPr>
-        <w:t>Fully Dressed Use Cases.</w:t>
-      </w:r>
-      <w:bookmarkEnd w:id="24"/>
-    </w:p>
-    <w:p>
-      <w:pPr>
-        <w:jc w:val="both"/>
-      </w:pPr>
-      <w:r>
-        <w:t xml:space="preserve">Jeg har lavet disse Fully Dressed Use Cases for bedre at kunne danne mig et overblik over hvordan applikationen kommer til at se ud rent design mæssig. Jeg har kort noteret i min dagbog, hvilke tanker eller udfordringer der er på dette stadie, det er lidt ligesom hønen og ægget, hvad kommer først, men jeg tror ikke at det gælder om at komme først med noget her, men mere at få det til at spille sammen i en større sammenhæng. </w:t>
-      </w:r>
-    </w:p>
-    <w:p>
-      <w:pPr>
-        <w:jc w:val="both"/>
-      </w:pPr>
-      <w:r>
-        <w:t xml:space="preserve">Jeg har under denne proces samtidigt tænkt meget over hvordan at programmet bliver bygget op design mæssig og hvordan det kommer til at give den bedste, bruger oplevelse, i anvendelsen af programmet. </w:t>
-      </w:r>
-    </w:p>
-    <w:p/>
+        <w:t>Tabel</w:t>
+      </w:r>
+      <w:proofErr w:type="spellEnd"/>
+      <w:r>
+        <w:rPr>
+          <w:lang w:val="en-US"/>
+        </w:rPr>
+        <w:t xml:space="preserve"> </w:t>
+      </w:r>
+      <w:r>
+        <w:fldChar w:fldCharType="begin"/>
+      </w:r>
+      <w:r>
+        <w:rPr>
+          <w:lang w:val="en-US"/>
+        </w:rPr>
+        <w:instrText xml:space="preserve"> SEQ Tabel \* ARABIC </w:instrText>
+      </w:r>
+      <w:r>
+        <w:fldChar w:fldCharType="separate"/>
+      </w:r>
+      <w:r>
+        <w:rPr>
+          <w:noProof/>
+          <w:lang w:val="en-US"/>
+        </w:rPr>
+        <w:t>2</w:t>
+      </w:r>
+      <w:r>
+        <w:fldChar w:fldCharType="end"/>
+      </w:r>
+      <w:r>
+        <w:rPr>
+          <w:lang w:val="en-US"/>
+        </w:rPr>
+        <w:t>. Fully Dressed Use Case</w:t>
+      </w:r>
+      <w:r>
+        <w:rPr>
+          <w:lang w:val="en-US"/>
+        </w:rPr>
+        <w:t xml:space="preserve"> #1</w:t>
+      </w:r>
+      <w:r>
+        <w:rPr>
+          <w:lang w:val="en-US"/>
+        </w:rPr>
+        <w:t>.</w:t>
+      </w:r>
+    </w:p>
     <w:tbl>
       <w:tblPr>
         <w:tblStyle w:val="Tabel-Gitter"/>
@@ -7972,15 +8343,53 @@
     </w:p>
     <w:p>
       <w:pPr>
+        <w:pStyle w:val="Billedtekst"/>
+        <w:keepNext/>
         <w:rPr>
           <w:lang w:val="en-US"/>
         </w:rPr>
       </w:pPr>
+      <w:proofErr w:type="spellStart"/>
       <w:r>
         <w:rPr>
           <w:lang w:val="en-US"/>
         </w:rPr>
-        <w:br w:type="page"/>
+        <w:t>Tabel</w:t>
+      </w:r>
+      <w:proofErr w:type="spellEnd"/>
+      <w:r>
+        <w:rPr>
+          <w:lang w:val="en-US"/>
+        </w:rPr>
+        <w:t xml:space="preserve"> </w:t>
+      </w:r>
+      <w:r>
+        <w:fldChar w:fldCharType="begin"/>
+      </w:r>
+      <w:r>
+        <w:rPr>
+          <w:lang w:val="en-US"/>
+        </w:rPr>
+        <w:instrText xml:space="preserve"> SEQ Tabel \* ARABIC </w:instrText>
+      </w:r>
+      <w:r>
+        <w:fldChar w:fldCharType="separate"/>
+      </w:r>
+      <w:r>
+        <w:rPr>
+          <w:noProof/>
+          <w:lang w:val="en-US"/>
+        </w:rPr>
+        <w:t>3</w:t>
+      </w:r>
+      <w:r>
+        <w:fldChar w:fldCharType="end"/>
+      </w:r>
+      <w:r>
+        <w:rPr>
+          <w:lang w:val="en-US"/>
+        </w:rPr>
+        <w:t>. Fully Dressed Use Case #2.</w:t>
       </w:r>
     </w:p>
     <w:tbl>
@@ -8000,7 +8409,6 @@
           </w:tcPr>
           <w:p>
             <w:r>
-              <w:lastRenderedPageBreak/>
               <w:t xml:space="preserve">Use Case </w:t>
             </w:r>
             <w:proofErr w:type="spellStart"/>
@@ -8421,6 +8829,57 @@
           <w:lang w:val="en-US"/>
         </w:rPr>
       </w:pPr>
+    </w:p>
+    <w:p>
+      <w:pPr>
+        <w:pStyle w:val="Billedtekst"/>
+        <w:keepNext/>
+        <w:rPr>
+          <w:lang w:val="en-US"/>
+        </w:rPr>
+      </w:pPr>
+      <w:proofErr w:type="spellStart"/>
+      <w:r>
+        <w:rPr>
+          <w:lang w:val="en-US"/>
+        </w:rPr>
+        <w:t>Tabel</w:t>
+      </w:r>
+      <w:proofErr w:type="spellEnd"/>
+      <w:r>
+        <w:rPr>
+          <w:lang w:val="en-US"/>
+        </w:rPr>
+        <w:t xml:space="preserve"> </w:t>
+      </w:r>
+      <w:r>
+        <w:fldChar w:fldCharType="begin"/>
+      </w:r>
+      <w:r>
+        <w:rPr>
+          <w:lang w:val="en-US"/>
+        </w:rPr>
+        <w:instrText xml:space="preserve"> SEQ Tabel \* ARABIC </w:instrText>
+      </w:r>
+      <w:r>
+        <w:fldChar w:fldCharType="separate"/>
+      </w:r>
+      <w:r>
+        <w:rPr>
+          <w:noProof/>
+          <w:lang w:val="en-US"/>
+        </w:rPr>
+        <w:t>4</w:t>
+      </w:r>
+      <w:r>
+        <w:fldChar w:fldCharType="end"/>
+      </w:r>
+      <w:r>
+        <w:rPr>
+          <w:lang w:val="en-US"/>
+        </w:rPr>
+        <w:t>. Fully Dressed Use Case #5.</w:t>
+      </w:r>
     </w:p>
     <w:tbl>
       <w:tblPr>
@@ -8459,7 +8918,7 @@
                 <w:color w:val="000000"/>
                 <w:lang w:eastAsia="da-DK"/>
               </w:rPr>
-              <w:t>#2 – G</w:t>
+              <w:t>#</w:t>
             </w:r>
             <w:r>
               <w:rPr>
@@ -8467,7 +8926,7 @@
                 <w:color w:val="000000"/>
                 <w:lang w:eastAsia="da-DK"/>
               </w:rPr>
-              <w:t>enerere</w:t>
+              <w:t>5</w:t>
             </w:r>
             <w:r>
               <w:rPr>
@@ -8475,16 +8934,32 @@
                 <w:color w:val="000000"/>
                 <w:lang w:eastAsia="da-DK"/>
               </w:rPr>
-              <w:t xml:space="preserve"> </w:t>
-            </w:r>
-            <w:proofErr w:type="spellStart"/>
+              <w:t xml:space="preserve"> – G</w:t>
+            </w:r>
             <w:r>
               <w:rPr>
                 <w:rFonts w:eastAsia="Times New Roman" w:cstheme="minorHAnsi"/>
                 <w:color w:val="000000"/>
                 <w:lang w:eastAsia="da-DK"/>
               </w:rPr>
-              <w:t>mockup</w:t>
+              <w:t>enerere</w:t>
+            </w:r>
+            <w:r>
+              <w:rPr>
+                <w:rFonts w:eastAsia="Times New Roman" w:cstheme="minorHAnsi"/>
+                <w:color w:val="000000"/>
+                <w:lang w:eastAsia="da-DK"/>
+              </w:rPr>
+              <w:t xml:space="preserve"> </w:t>
+            </w:r>
+            <w:proofErr w:type="spellStart"/>
+            <w:r>
+              <w:rPr>
+                <w:rFonts w:eastAsia="Times New Roman" w:cstheme="minorHAnsi"/>
+                <w:color w:val="000000"/>
+                <w:lang w:eastAsia="da-DK"/>
+              </w:rPr>
+              <w:t>mock</w:t>
             </w:r>
             <w:proofErr w:type="spellEnd"/>
             <w:r>
@@ -8865,40 +9340,252 @@
     </w:p>
     <w:p>
       <w:pPr>
+        <w:pStyle w:val="Overskrift2"/>
         <w:rPr>
           <w:lang w:val="en-US"/>
         </w:rPr>
       </w:pPr>
-    </w:p>
-    <w:p>
-      <w:pPr>
+      <w:proofErr w:type="spellStart"/>
+      <w:r>
         <w:rPr>
           <w:lang w:val="en-US"/>
         </w:rPr>
-      </w:pPr>
-      <w:r>
-        <w:rPr>
-          <w:lang w:val="en-US"/>
-        </w:rPr>
-        <w:br w:type="page"/>
-      </w:r>
+        <w:lastRenderedPageBreak/>
+        <w:t>MockUps</w:t>
+      </w:r>
+      <w:proofErr w:type="spellEnd"/>
+    </w:p>
+    <w:p>
+      <w:r>
+        <w:rPr>
+          <w:noProof/>
+        </w:rPr>
+        <mc:AlternateContent>
+          <mc:Choice Requires="wpg">
+            <w:drawing>
+              <wp:anchor distT="0" distB="0" distL="114300" distR="114300" simplePos="0" relativeHeight="251667456" behindDoc="0" locked="0" layoutInCell="1" allowOverlap="1">
+                <wp:simplePos x="0" y="0"/>
+                <wp:positionH relativeFrom="column">
+                  <wp:posOffset>-3200</wp:posOffset>
+                </wp:positionH>
+                <wp:positionV relativeFrom="paragraph">
+                  <wp:posOffset>674522</wp:posOffset>
+                </wp:positionV>
+                <wp:extent cx="6120130" cy="4787265"/>
+                <wp:effectExtent l="0" t="0" r="0" b="0"/>
+                <wp:wrapSquare wrapText="bothSides"/>
+                <wp:docPr id="12" name="Gruppe 12"/>
+                <wp:cNvGraphicFramePr/>
+                <a:graphic xmlns:a="http://schemas.openxmlformats.org/drawingml/2006/main">
+                  <a:graphicData uri="http://schemas.microsoft.com/office/word/2010/wordprocessingGroup">
+                    <wpg:wgp>
+                      <wpg:cNvGrpSpPr/>
+                      <wpg:grpSpPr>
+                        <a:xfrm>
+                          <a:off x="0" y="0"/>
+                          <a:ext cx="6120130" cy="4787265"/>
+                          <a:chOff x="0" y="0"/>
+                          <a:chExt cx="6120130" cy="4787265"/>
+                        </a:xfrm>
+                      </wpg:grpSpPr>
+                      <pic:pic xmlns:pic="http://schemas.openxmlformats.org/drawingml/2006/picture">
+                        <pic:nvPicPr>
+                          <pic:cNvPr id="10" name="Billede 10"/>
+                          <pic:cNvPicPr>
+                            <a:picLocks noChangeAspect="1"/>
+                          </pic:cNvPicPr>
+                        </pic:nvPicPr>
+                        <pic:blipFill>
+                          <a:blip r:embed="rId17">
+                            <a:extLst>
+                              <a:ext uri="{28A0092B-C50C-407E-A947-70E740481C1C}">
+                                <a14:useLocalDpi xmlns:a14="http://schemas.microsoft.com/office/drawing/2010/main" val="0"/>
+                              </a:ext>
+                            </a:extLst>
+                          </a:blip>
+                          <a:stretch>
+                            <a:fillRect/>
+                          </a:stretch>
+                        </pic:blipFill>
+                        <pic:spPr>
+                          <a:xfrm>
+                            <a:off x="0" y="0"/>
+                            <a:ext cx="6120130" cy="4461510"/>
+                          </a:xfrm>
+                          <a:prstGeom prst="rect">
+                            <a:avLst/>
+                          </a:prstGeom>
+                        </pic:spPr>
+                      </pic:pic>
+                      <wps:wsp>
+                        <wps:cNvPr id="11" name="Tekstfelt 11"/>
+                        <wps:cNvSpPr txBox="1"/>
+                        <wps:spPr>
+                          <a:xfrm>
+                            <a:off x="0" y="4520565"/>
+                            <a:ext cx="6120130" cy="266700"/>
+                          </a:xfrm>
+                          <a:prstGeom prst="rect">
+                            <a:avLst/>
+                          </a:prstGeom>
+                          <a:solidFill>
+                            <a:prstClr val="white"/>
+                          </a:solidFill>
+                          <a:ln>
+                            <a:noFill/>
+                          </a:ln>
+                        </wps:spPr>
+                        <wps:txbx>
+                          <w:txbxContent>
+                            <w:p>
+                              <w:pPr>
+                                <w:pStyle w:val="Billedtekst"/>
+                                <w:rPr>
+                                  <w:noProof/>
+                                </w:rPr>
+                              </w:pPr>
+                              <w:r>
+                                <w:t xml:space="preserve">Figur </w:t>
+                              </w:r>
+                              <w:fldSimple w:instr=" SEQ Figur \* ARABIC ">
+                                <w:r>
+                                  <w:rPr>
+                                    <w:noProof/>
+                                  </w:rPr>
+                                  <w:t>4</w:t>
+                                </w:r>
+                              </w:fldSimple>
+                              <w:r>
+                                <w:t xml:space="preserve">. </w:t>
+                              </w:r>
+                              <w:proofErr w:type="spellStart"/>
+                              <w:r>
+                                <w:t>MockUps</w:t>
+                              </w:r>
+                              <w:proofErr w:type="spellEnd"/>
+                              <w:r>
+                                <w:t xml:space="preserve">. </w:t>
+                              </w:r>
+                              <w:proofErr w:type="spellStart"/>
+                              <w:r>
+                                <w:t>StartSide</w:t>
+                              </w:r>
+                              <w:proofErr w:type="spellEnd"/>
+                              <w:r>
+                                <w:t>.</w:t>
+                              </w:r>
+                            </w:p>
+                          </w:txbxContent>
+                        </wps:txbx>
+                        <wps:bodyPr rot="0" spcFirstLastPara="0" vertOverflow="overflow" horzOverflow="overflow" vert="horz" wrap="square" lIns="0" tIns="0" rIns="0" bIns="0" numCol="1" spcCol="0" rtlCol="0" fromWordArt="0" anchor="t" anchorCtr="0" forceAA="0" compatLnSpc="1">
+                          <a:prstTxWarp prst="textNoShape">
+                            <a:avLst/>
+                          </a:prstTxWarp>
+                          <a:spAutoFit/>
+                        </wps:bodyPr>
+                      </wps:wsp>
+                    </wpg:wgp>
+                  </a:graphicData>
+                </a:graphic>
+              </wp:anchor>
+            </w:drawing>
+          </mc:Choice>
+          <mc:Fallback>
+            <w:pict>
+              <v:group id="Gruppe 12" o:spid="_x0000_s1038" style="position:absolute;margin-left:-.25pt;margin-top:53.1pt;width:481.9pt;height:376.95pt;z-index:251667456;mso-position-horizontal-relative:text;mso-position-vertical-relative:text" coordsize="61201,47872" o:gfxdata="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">
+                <v:shape id="Billede 10" o:spid="_x0000_s1039" type="#_x0000_t75" style="position:absolute;width:61201;height:44615;visibility:visible;mso-wrap-style:square" o:gfxdata="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">
+                  <v:imagedata r:id="rId18" o:title=""/>
+                </v:shape>
+                <v:shape id="Tekstfelt 11" o:spid="_x0000_s1040" type="#_x0000_t202" style="position:absolute;top:45205;width:61201;height:2667;visibility:visible;mso-wrap-style:square;v-text-anchor:top" o:gfxdata="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" stroked="f">
+                  <v:textbox style="mso-fit-shape-to-text:t" inset="0,0,0,0">
+                    <w:txbxContent>
+                      <w:p>
+                        <w:pPr>
+                          <w:pStyle w:val="Billedtekst"/>
+                          <w:rPr>
+                            <w:noProof/>
+                          </w:rPr>
+                        </w:pPr>
+                        <w:r>
+                          <w:t xml:space="preserve">Figur </w:t>
+                        </w:r>
+                        <w:fldSimple w:instr=" SEQ Figur \* ARABIC ">
+                          <w:r>
+                            <w:rPr>
+                              <w:noProof/>
+                            </w:rPr>
+                            <w:t>4</w:t>
+                          </w:r>
+                        </w:fldSimple>
+                        <w:r>
+                          <w:t xml:space="preserve">. </w:t>
+                        </w:r>
+                        <w:proofErr w:type="spellStart"/>
+                        <w:r>
+                          <w:t>MockUps</w:t>
+                        </w:r>
+                        <w:proofErr w:type="spellEnd"/>
+                        <w:r>
+                          <w:t xml:space="preserve">. </w:t>
+                        </w:r>
+                        <w:proofErr w:type="spellStart"/>
+                        <w:r>
+                          <w:t>StartSide</w:t>
+                        </w:r>
+                        <w:proofErr w:type="spellEnd"/>
+                        <w:r>
+                          <w:t>.</w:t>
+                        </w:r>
+                      </w:p>
+                    </w:txbxContent>
+                  </v:textbox>
+                </v:shape>
+                <w10:wrap type="square"/>
+              </v:group>
+            </w:pict>
+          </mc:Fallback>
+        </mc:AlternateContent>
+      </w:r>
+      <w:r>
+        <w:t xml:space="preserve">Til at lave </w:t>
+      </w:r>
+      <w:proofErr w:type="spellStart"/>
+      <w:r>
+        <w:t>MockUps</w:t>
+      </w:r>
+      <w:proofErr w:type="spellEnd"/>
+      <w:r>
+        <w:t xml:space="preserve"> har jeg</w:t>
+      </w:r>
+      <w:r>
+        <w:t xml:space="preserve"> anvendt onlineværktøjet Draw.io. Jeg har til inspiration af designet, brugt Fully Dressed Use Cases til applikationen. Det sikre at der er overensstemmelse med Fully Dressed Use Cases og </w:t>
+      </w:r>
+      <w:proofErr w:type="spellStart"/>
+      <w:r>
+        <w:t>MockUps</w:t>
+      </w:r>
+      <w:proofErr w:type="spellEnd"/>
+      <w:r>
+        <w:t xml:space="preserve">. </w:t>
+      </w:r>
+      <w:r>
+        <w:t xml:space="preserve">Det første </w:t>
+      </w:r>
+    </w:p>
+    <w:p/>
+    <w:p>
+      <w:bookmarkStart w:id="24" w:name="_GoBack"/>
+      <w:bookmarkEnd w:id="24"/>
     </w:p>
     <w:p>
       <w:pPr>
         <w:pStyle w:val="Overskrift1"/>
-        <w:rPr>
-          <w:lang w:val="en-US"/>
-        </w:rPr>
       </w:pPr>
       <w:bookmarkStart w:id="25" w:name="_Toc529777243"/>
       <w:r>
-        <w:lastRenderedPageBreak/>
         <w:t>Skrald</w:t>
       </w:r>
       <w:r>
-        <w:rPr>
-          <w:lang w:val="en-US"/>
-        </w:rPr>
         <w:t xml:space="preserve"> </w:t>
       </w:r>
       <w:r>
@@ -8906,9 +9593,6 @@
       </w:r>
       <w:bookmarkEnd w:id="25"/>
       <w:r>
-        <w:rPr>
-          <w:lang w:val="en-US"/>
-        </w:rPr>
         <w:t xml:space="preserve"> </w:t>
       </w:r>
     </w:p>
@@ -8952,6 +9636,7 @@
         <w:jc w:val="both"/>
       </w:pPr>
       <w:r>
+        <w:lastRenderedPageBreak/>
         <w:t>Jeg har valgt ikke at lave Car park grupper, for at kunne samle en gruppe af Ventilatorer</w:t>
       </w:r>
       <w:r>
@@ -9171,8 +9856,8 @@
       </w:r>
     </w:p>
     <w:sectPr>
-      <w:headerReference w:type="default" r:id="rId17"/>
-      <w:footerReference w:type="default" r:id="rId18"/>
+      <w:headerReference w:type="default" r:id="rId19"/>
+      <w:footerReference w:type="default" r:id="rId20"/>
       <w:pgSz w:w="11906" w:h="16838"/>
       <w:pgMar w:top="1701" w:right="1134" w:bottom="1701" w:left="1134" w:header="708" w:footer="708" w:gutter="0"/>
       <w:pgNumType w:start="0"/>
@@ -10037,6 +10722,92 @@
     </w:lvl>
   </w:abstractNum>
   <w:abstractNum w:abstractNumId="6" w15:restartNumberingAfterBreak="0">
+    <w:nsid w:val="25EC0D0E"/>
+    <w:multiLevelType w:val="hybridMultilevel"/>
+    <w:tmpl w:val="2CAAEECE"/>
+    <w:lvl w:ilvl="0" w:tplc="0406000F">
+      <w:start w:val="1"/>
+      <w:numFmt w:val="decimal"/>
+      <w:lvlText w:val="%1."/>
+      <w:lvlJc w:val="left"/>
+      <w:pPr>
+        <w:ind w:left="720" w:hanging="360"/>
+      </w:pPr>
+    </w:lvl>
+    <w:lvl w:ilvl="1" w:tplc="04060019" w:tentative="1">
+      <w:start w:val="1"/>
+      <w:numFmt w:val="lowerLetter"/>
+      <w:lvlText w:val="%2."/>
+      <w:lvlJc w:val="left"/>
+      <w:pPr>
+        <w:ind w:left="1440" w:hanging="360"/>
+      </w:pPr>
+    </w:lvl>
+    <w:lvl w:ilvl="2" w:tplc="0406001B" w:tentative="1">
+      <w:start w:val="1"/>
+      <w:numFmt w:val="lowerRoman"/>
+      <w:lvlText w:val="%3."/>
+      <w:lvlJc w:val="right"/>
+      <w:pPr>
+        <w:ind w:left="2160" w:hanging="180"/>
+      </w:pPr>
+    </w:lvl>
+    <w:lvl w:ilvl="3" w:tplc="0406000F" w:tentative="1">
+      <w:start w:val="1"/>
+      <w:numFmt w:val="decimal"/>
+      <w:lvlText w:val="%4."/>
+      <w:lvlJc w:val="left"/>
+      <w:pPr>
+        <w:ind w:left="2880" w:hanging="360"/>
+      </w:pPr>
+    </w:lvl>
+    <w:lvl w:ilvl="4" w:tplc="04060019" w:tentative="1">
+      <w:start w:val="1"/>
+      <w:numFmt w:val="lowerLetter"/>
+      <w:lvlText w:val="%5."/>
+      <w:lvlJc w:val="left"/>
+      <w:pPr>
+        <w:ind w:left="3600" w:hanging="360"/>
+      </w:pPr>
+    </w:lvl>
+    <w:lvl w:ilvl="5" w:tplc="0406001B" w:tentative="1">
+      <w:start w:val="1"/>
+      <w:numFmt w:val="lowerRoman"/>
+      <w:lvlText w:val="%6."/>
+      <w:lvlJc w:val="right"/>
+      <w:pPr>
+        <w:ind w:left="4320" w:hanging="180"/>
+      </w:pPr>
+    </w:lvl>
+    <w:lvl w:ilvl="6" w:tplc="0406000F" w:tentative="1">
+      <w:start w:val="1"/>
+      <w:numFmt w:val="decimal"/>
+      <w:lvlText w:val="%7."/>
+      <w:lvlJc w:val="left"/>
+      <w:pPr>
+        <w:ind w:left="5040" w:hanging="360"/>
+      </w:pPr>
+    </w:lvl>
+    <w:lvl w:ilvl="7" w:tplc="04060019" w:tentative="1">
+      <w:start w:val="1"/>
+      <w:numFmt w:val="lowerLetter"/>
+      <w:lvlText w:val="%8."/>
+      <w:lvlJc w:val="left"/>
+      <w:pPr>
+        <w:ind w:left="5760" w:hanging="360"/>
+      </w:pPr>
+    </w:lvl>
+    <w:lvl w:ilvl="8" w:tplc="0406001B" w:tentative="1">
+      <w:start w:val="1"/>
+      <w:numFmt w:val="lowerRoman"/>
+      <w:lvlText w:val="%9."/>
+      <w:lvlJc w:val="right"/>
+      <w:pPr>
+        <w:ind w:left="6480" w:hanging="180"/>
+      </w:pPr>
+    </w:lvl>
+  </w:abstractNum>
+  <w:abstractNum w:abstractNumId="7" w15:restartNumberingAfterBreak="0">
     <w:nsid w:val="3D814B67"/>
     <w:multiLevelType w:val="hybridMultilevel"/>
     <w:tmpl w:val="0528135C"/>
@@ -10122,7 +10893,96 @@
       </w:pPr>
     </w:lvl>
   </w:abstractNum>
-  <w:abstractNum w:abstractNumId="7" w15:restartNumberingAfterBreak="0">
+  <w:abstractNum w:abstractNumId="8" w15:restartNumberingAfterBreak="0">
+    <w:nsid w:val="41730FFD"/>
+    <w:multiLevelType w:val="hybridMultilevel"/>
+    <w:tmpl w:val="3A38F87C"/>
+    <w:lvl w:ilvl="0" w:tplc="04060001">
+      <w:start w:val="1"/>
+      <w:numFmt w:val="bullet"/>
+      <w:lvlText w:val=""/>
+      <w:lvlJc w:val="left"/>
+      <w:pPr>
+        <w:ind w:left="720" w:hanging="360"/>
+      </w:pPr>
+      <w:rPr>
+        <w:rFonts w:ascii="Symbol" w:hAnsi="Symbol" w:hint="default"/>
+      </w:rPr>
+    </w:lvl>
+    <w:lvl w:ilvl="1" w:tplc="04060019" w:tentative="1">
+      <w:start w:val="1"/>
+      <w:numFmt w:val="lowerLetter"/>
+      <w:lvlText w:val="%2."/>
+      <w:lvlJc w:val="left"/>
+      <w:pPr>
+        <w:ind w:left="1440" w:hanging="360"/>
+      </w:pPr>
+    </w:lvl>
+    <w:lvl w:ilvl="2" w:tplc="0406001B" w:tentative="1">
+      <w:start w:val="1"/>
+      <w:numFmt w:val="lowerRoman"/>
+      <w:lvlText w:val="%3."/>
+      <w:lvlJc w:val="right"/>
+      <w:pPr>
+        <w:ind w:left="2160" w:hanging="180"/>
+      </w:pPr>
+    </w:lvl>
+    <w:lvl w:ilvl="3" w:tplc="0406000F" w:tentative="1">
+      <w:start w:val="1"/>
+      <w:numFmt w:val="decimal"/>
+      <w:lvlText w:val="%4."/>
+      <w:lvlJc w:val="left"/>
+      <w:pPr>
+        <w:ind w:left="2880" w:hanging="360"/>
+      </w:pPr>
+    </w:lvl>
+    <w:lvl w:ilvl="4" w:tplc="04060019" w:tentative="1">
+      <w:start w:val="1"/>
+      <w:numFmt w:val="lowerLetter"/>
+      <w:lvlText w:val="%5."/>
+      <w:lvlJc w:val="left"/>
+      <w:pPr>
+        <w:ind w:left="3600" w:hanging="360"/>
+      </w:pPr>
+    </w:lvl>
+    <w:lvl w:ilvl="5" w:tplc="0406001B" w:tentative="1">
+      <w:start w:val="1"/>
+      <w:numFmt w:val="lowerRoman"/>
+      <w:lvlText w:val="%6."/>
+      <w:lvlJc w:val="right"/>
+      <w:pPr>
+        <w:ind w:left="4320" w:hanging="180"/>
+      </w:pPr>
+    </w:lvl>
+    <w:lvl w:ilvl="6" w:tplc="0406000F" w:tentative="1">
+      <w:start w:val="1"/>
+      <w:numFmt w:val="decimal"/>
+      <w:lvlText w:val="%7."/>
+      <w:lvlJc w:val="left"/>
+      <w:pPr>
+        <w:ind w:left="5040" w:hanging="360"/>
+      </w:pPr>
+    </w:lvl>
+    <w:lvl w:ilvl="7" w:tplc="04060019" w:tentative="1">
+      <w:start w:val="1"/>
+      <w:numFmt w:val="lowerLetter"/>
+      <w:lvlText w:val="%8."/>
+      <w:lvlJc w:val="left"/>
+      <w:pPr>
+        <w:ind w:left="5760" w:hanging="360"/>
+      </w:pPr>
+    </w:lvl>
+    <w:lvl w:ilvl="8" w:tplc="0406001B" w:tentative="1">
+      <w:start w:val="1"/>
+      <w:numFmt w:val="lowerRoman"/>
+      <w:lvlText w:val="%9."/>
+      <w:lvlJc w:val="right"/>
+      <w:pPr>
+        <w:ind w:left="6480" w:hanging="180"/>
+      </w:pPr>
+    </w:lvl>
+  </w:abstractNum>
+  <w:abstractNum w:abstractNumId="9" w15:restartNumberingAfterBreak="0">
     <w:nsid w:val="4CB9184A"/>
     <w:multiLevelType w:val="hybridMultilevel"/>
     <w:tmpl w:val="EE80285E"/>
@@ -10208,7 +11068,7 @@
       </w:pPr>
     </w:lvl>
   </w:abstractNum>
-  <w:abstractNum w:abstractNumId="8" w15:restartNumberingAfterBreak="0">
+  <w:abstractNum w:abstractNumId="10" w15:restartNumberingAfterBreak="0">
     <w:nsid w:val="587137C1"/>
     <w:multiLevelType w:val="hybridMultilevel"/>
     <w:tmpl w:val="582C171A"/>
@@ -10294,7 +11154,7 @@
       </w:pPr>
     </w:lvl>
   </w:abstractNum>
-  <w:abstractNum w:abstractNumId="9" w15:restartNumberingAfterBreak="0">
+  <w:abstractNum w:abstractNumId="11" w15:restartNumberingAfterBreak="0">
     <w:nsid w:val="6E6C0277"/>
     <w:multiLevelType w:val="hybridMultilevel"/>
     <w:tmpl w:val="8FCAA592"/>
@@ -10381,7 +11241,7 @@
     </w:lvl>
   </w:abstractNum>
   <w:num w:numId="1">
-    <w:abstractNumId w:val="7"/>
+    <w:abstractNumId w:val="9"/>
   </w:num>
   <w:num w:numId="2">
     <w:abstractNumId w:val="1"/>
@@ -10393,22 +11253,28 @@
     <w:abstractNumId w:val="2"/>
   </w:num>
   <w:num w:numId="5">
-    <w:abstractNumId w:val="9"/>
+    <w:abstractNumId w:val="11"/>
   </w:num>
   <w:num w:numId="6">
-    <w:abstractNumId w:val="6"/>
+    <w:abstractNumId w:val="7"/>
   </w:num>
   <w:num w:numId="7">
     <w:abstractNumId w:val="0"/>
   </w:num>
   <w:num w:numId="8">
-    <w:abstractNumId w:val="8"/>
+    <w:abstractNumId w:val="10"/>
   </w:num>
   <w:num w:numId="9">
     <w:abstractNumId w:val="3"/>
   </w:num>
   <w:num w:numId="10">
     <w:abstractNumId w:val="4"/>
+  </w:num>
+  <w:num w:numId="11">
+    <w:abstractNumId w:val="6"/>
+  </w:num>
+  <w:num w:numId="12">
+    <w:abstractNumId w:val="8"/>
   </w:num>
 </w:numbering>
 </file>
@@ -11543,7 +12409,7 @@
 </file>
 
 <file path=customXml/itemProps1.xml><?xml version="1.0" encoding="utf-8"?>
-<ds:datastoreItem xmlns:ds="http://schemas.openxmlformats.org/officeDocument/2006/customXml" ds:itemID="{08FE4B8F-756C-47B8-8390-BBB1670FAE80}">
+<ds:datastoreItem xmlns:ds="http://schemas.openxmlformats.org/officeDocument/2006/customXml" ds:itemID="{B8D7A5CE-45C9-4DE3-A9D2-4F18EDEAB631}">
   <ds:schemaRefs>
     <ds:schemaRef ds:uri="http://schemas.openxmlformats.org/officeDocument/2006/bibliography"/>
   </ds:schemaRefs>

</xml_diff>